<commit_message>
stderr bei exception error added
</commit_message>
<xml_diff>
--- a/scr/moodledata/Programmentwurf2022 (1).docx
+++ b/scr/moodledata/Programmentwurf2022 (1).docx
@@ -93,7 +93,7 @@
               </wp:inline>
             </w:drawing>
           </mc:Choice>
-          <mc:Fallback xmlns:arto="http://schemas.microsoft.com/office/word/2006/arto" xmlns:a="http://schemas.openxmlformats.org/drawingml/2006/main" xmlns:wp14="http://schemas.microsoft.com/office/word/2010/wordml">
+          <mc:Fallback xmlns:wp14="http://schemas.microsoft.com/office/word/2010/wordml" xmlns:a="http://schemas.openxmlformats.org/drawingml/2006/main" xmlns:arto="http://schemas.microsoft.com/office/word/2006/arto">
             <w:pict w14:anchorId="00A6FE0A">
               <v:group id="Group 47263" style="width:453.543pt;height:4.981pt;mso-position-horizontal-relative:char;mso-position-vertical-relative:line" coordsize="57599,632">
                 <v:shape id="Shape 71892" style="position:absolute;width:57599;height:632;left:0;top:0;" coordsize="5759996,63259" path="m0,0l5759996,0l5759996,63259l0,63259l0,0">
@@ -389,7 +389,7 @@
               </wp:inline>
             </w:drawing>
           </mc:Choice>
-          <mc:Fallback xmlns:arto="http://schemas.microsoft.com/office/word/2006/arto" xmlns:a="http://schemas.openxmlformats.org/drawingml/2006/main" xmlns:wp14="http://schemas.microsoft.com/office/word/2010/wordml">
+          <mc:Fallback xmlns:wp14="http://schemas.microsoft.com/office/word/2010/wordml" xmlns:a="http://schemas.openxmlformats.org/drawingml/2006/main" xmlns:arto="http://schemas.microsoft.com/office/word/2006/arto">
             <w:pict w14:anchorId="1C55FA6B">
               <v:group id="Group 47264" style="width:453.543pt;height:4.98102pt;mso-position-horizontal-relative:char;mso-position-vertical-relative:line" coordsize="57599,632">
                 <v:shape id="Shape 71894" style="position:absolute;width:57599;height:632;left:0;top:0;" coordsize="5759996,63259" path="m0,0l5759996,0l5759996,63259l0,63259l0,0">
@@ -4522,12 +4522,12 @@
               <w:ind w:left="0" w:right="0" w:firstLine="0"/>
               <w:jc w:val="left"/>
               <w:rPr>
-                <w:highlight w:val="red"/>
+                <w:color w:val="auto"/>
               </w:rPr>
             </w:pPr>
             <w:r>
               <w:rPr>
-                <w:highlight w:val="red"/>
+                <w:color w:val="auto"/>
               </w:rPr>
               <w:t>{ReqFunc14}</w:t>
             </w:r>
@@ -4549,61 +4549,61 @@
               <w:spacing w:after="0" w:line="259" w:lineRule="auto"/>
               <w:ind w:left="0" w:right="0" w:firstLine="0"/>
               <w:rPr>
-                <w:highlight w:val="red"/>
+                <w:color w:val="auto"/>
               </w:rPr>
             </w:pPr>
             <w:r>
               <w:rPr>
-                <w:highlight w:val="red"/>
+                <w:color w:val="auto"/>
               </w:rPr>
               <w:t xml:space="preserve">Wenn eine Option in Kombination mit einer </w:t>
             </w:r>
             <w:proofErr w:type="spellStart"/>
             <w:r>
               <w:rPr>
-                <w:highlight w:val="red"/>
+                <w:color w:val="auto"/>
               </w:rPr>
               <w:t>Exclusion</w:t>
             </w:r>
             <w:proofErr w:type="spellEnd"/>
             <w:r>
               <w:rPr>
-                <w:highlight w:val="red"/>
+                <w:color w:val="auto"/>
               </w:rPr>
               <w:t xml:space="preserve"> vorkommt, dann soll das Programm eine Fehlermeldung mit Angabe welche Kombination in diesem Fall nicht erlaubt war auf der </w:t>
             </w:r>
             <w:proofErr w:type="spellStart"/>
             <w:r>
               <w:rPr>
-                <w:highlight w:val="red"/>
+                <w:color w:val="auto"/>
               </w:rPr>
               <w:t>stderr</w:t>
             </w:r>
             <w:proofErr w:type="spellEnd"/>
             <w:r>
               <w:rPr>
-                <w:highlight w:val="red"/>
+                <w:color w:val="auto"/>
               </w:rPr>
               <w:t xml:space="preserve"> ausgeben </w:t>
             </w:r>
             <w:proofErr w:type="spellStart"/>
             <w:r>
               <w:rPr>
-                <w:highlight w:val="red"/>
+                <w:color w:val="auto"/>
               </w:rPr>
               <w:t>todo</w:t>
             </w:r>
             <w:proofErr w:type="spellEnd"/>
             <w:r>
               <w:rPr>
-                <w:highlight w:val="red"/>
+                <w:color w:val="auto"/>
               </w:rPr>
               <w:t xml:space="preserve"> </w:t>
             </w:r>
             <w:proofErr w:type="spellStart"/>
             <w:r>
               <w:rPr>
-                <w:highlight w:val="red"/>
+                <w:color w:val="auto"/>
               </w:rPr>
               <w:t>christoph</w:t>
             </w:r>
@@ -7918,7 +7918,6 @@
         <w:rPr>
           <w:b/>
           <w:bCs/>
-          <w:lang w:val="en-US"/>
         </w:rPr>
       </w:pPr>
       <w:r>
@@ -7933,60 +7932,23 @@
         <w:t xml:space="preserve"> mit der die Optionen geparst werden. </w:t>
       </w:r>
       <w:r>
-        <w:rPr>
-          <w:lang w:val="en-US"/>
-        </w:rPr>
-        <w:t xml:space="preserve">Die Parameter </w:t>
+        <w:t xml:space="preserve">Die Parameter dieser Methode sind </w:t>
       </w:r>
       <w:proofErr w:type="spellStart"/>
-      <w:r>
-        <w:rPr>
-          <w:lang w:val="en-US"/>
-        </w:rPr>
-        <w:t>dieser</w:t>
-      </w:r>
-      <w:proofErr w:type="spellEnd"/>
-      <w:r>
-        <w:rPr>
-          <w:lang w:val="en-US"/>
-        </w:rPr>
-        <w:t xml:space="preserve"> </w:t>
-      </w:r>
-      <w:proofErr w:type="spellStart"/>
-      <w:r>
-        <w:rPr>
-          <w:lang w:val="en-US"/>
-        </w:rPr>
-        <w:t>Methode</w:t>
-      </w:r>
-      <w:proofErr w:type="spellEnd"/>
-      <w:r>
-        <w:rPr>
-          <w:lang w:val="en-US"/>
-        </w:rPr>
-        <w:t xml:space="preserve"> </w:t>
-      </w:r>
-      <w:proofErr w:type="spellStart"/>
-      <w:r>
-        <w:rPr>
-          <w:lang w:val="en-US"/>
-        </w:rPr>
-        <w:t>sind</w:t>
-      </w:r>
-      <w:proofErr w:type="spellEnd"/>
-      <w:r>
-        <w:rPr>
-          <w:lang w:val="en-US"/>
-        </w:rPr>
-        <w:t xml:space="preserve"> </w:t>
-      </w:r>
       <w:r>
         <w:rPr>
           <w:b/>
           <w:bCs/>
-          <w:lang w:val="en-US"/>
-        </w:rPr>
-        <w:t xml:space="preserve">void </w:t>
+        </w:rPr>
+        <w:t>void</w:t>
+      </w:r>
+      <w:proofErr w:type="spellEnd"/>
+      <w:r>
+        <w:rPr>
+          <w:b/>
+          <w:bCs/>
+        </w:rPr>
+        <w:t xml:space="preserve"> </w:t>
       </w:r>
       <w:proofErr w:type="spellStart"/>
       <w:proofErr w:type="gramStart"/>
@@ -7994,7 +7956,6 @@
         <w:rPr>
           <w:b/>
           <w:bCs/>
-          <w:lang w:val="en-US"/>
         </w:rPr>
         <w:t>parseOptions</w:t>
       </w:r>
@@ -8003,52 +7964,71 @@
         <w:rPr>
           <w:b/>
           <w:bCs/>
-          <w:lang w:val="en-US"/>
         </w:rPr>
         <w:t>(</w:t>
       </w:r>
+      <w:proofErr w:type="spellStart"/>
       <w:proofErr w:type="gramEnd"/>
       <w:r>
         <w:rPr>
           <w:b/>
           <w:bCs/>
-          <w:lang w:val="en-US"/>
-        </w:rPr>
-        <w:t xml:space="preserve">int </w:t>
-      </w:r>
-      <w:proofErr w:type="spellStart"/>
+        </w:rPr>
+        <w:t>int</w:t>
+      </w:r>
+      <w:proofErr w:type="spellEnd"/>
       <w:r>
         <w:rPr>
           <w:b/>
           <w:bCs/>
-          <w:lang w:val="en-US"/>
-        </w:rPr>
-        <w:t>argc</w:t>
-      </w:r>
-      <w:proofErr w:type="spellEnd"/>
+        </w:rPr>
+        <w:t xml:space="preserve"> </w:t>
+      </w:r>
+      <w:proofErr w:type="spellStart"/>
       <w:r>
         <w:rPr>
           <w:b/>
           <w:bCs/>
-          <w:lang w:val="en-US"/>
-        </w:rPr>
-        <w:t>, char **</w:t>
-      </w:r>
-      <w:proofErr w:type="spellStart"/>
+        </w:rPr>
+        <w:t>argc</w:t>
+      </w:r>
+      <w:proofErr w:type="spellEnd"/>
       <w:r>
         <w:rPr>
           <w:b/>
           <w:bCs/>
-          <w:lang w:val="en-US"/>
-        </w:rPr>
-        <w:t>argv</w:t>
-      </w:r>
-      <w:proofErr w:type="spellEnd"/>
+        </w:rPr>
+        <w:t xml:space="preserve">, </w:t>
+      </w:r>
+      <w:proofErr w:type="spellStart"/>
       <w:r>
         <w:rPr>
           <w:b/>
           <w:bCs/>
-          <w:lang w:val="en-US"/>
+        </w:rPr>
+        <w:t>char</w:t>
+      </w:r>
+      <w:proofErr w:type="spellEnd"/>
+      <w:r>
+        <w:rPr>
+          <w:b/>
+          <w:bCs/>
+        </w:rPr>
+        <w:t xml:space="preserve"> **</w:t>
+      </w:r>
+      <w:proofErr w:type="spellStart"/>
+      <w:r>
+        <w:rPr>
+          <w:b/>
+          <w:bCs/>
+        </w:rPr>
+        <w:t>argv</w:t>
+      </w:r>
+      <w:proofErr w:type="spellEnd"/>
+      <w:r>
+        <w:rPr>
+          <w:b/>
+          <w:bCs/>
         </w:rPr>
         <w:t xml:space="preserve">) </w:t>
       </w:r>
@@ -8246,7 +8226,6 @@
               <w:rPr>
                 <w:sz w:val="18"/>
                 <w:szCs w:val="18"/>
-                <w:lang w:val="en-US"/>
               </w:rPr>
             </w:pPr>
             <w:r>
@@ -8254,9 +8233,8 @@
                 <w:color w:val="009900"/>
                 <w:sz w:val="18"/>
                 <w:szCs w:val="18"/>
-                <w:lang w:val="en-US"/>
-              </w:rPr>
-              <w:t>//</w:t>
+              </w:rPr>
+              <w:t xml:space="preserve">//Aufruf </w:t>
             </w:r>
             <w:proofErr w:type="spellStart"/>
             <w:r>
@@ -8264,9 +8242,8 @@
                 <w:color w:val="009900"/>
                 <w:sz w:val="18"/>
                 <w:szCs w:val="18"/>
-                <w:lang w:val="en-US"/>
-              </w:rPr>
-              <w:t>Aufruf</w:t>
+              </w:rPr>
+              <w:t>programm</w:t>
             </w:r>
             <w:proofErr w:type="spellEnd"/>
             <w:r>
@@ -8274,27 +8251,6 @@
                 <w:color w:val="009900"/>
                 <w:sz w:val="18"/>
                 <w:szCs w:val="18"/>
-                <w:lang w:val="en-US"/>
-              </w:rPr>
-              <w:t xml:space="preserve"> </w:t>
-            </w:r>
-            <w:proofErr w:type="spellStart"/>
-            <w:r>
-              <w:rPr>
-                <w:color w:val="009900"/>
-                <w:sz w:val="18"/>
-                <w:szCs w:val="18"/>
-                <w:lang w:val="en-US"/>
-              </w:rPr>
-              <w:t>programm</w:t>
-            </w:r>
-            <w:proofErr w:type="spellEnd"/>
-            <w:r>
-              <w:rPr>
-                <w:color w:val="009900"/>
-                <w:sz w:val="18"/>
-                <w:szCs w:val="18"/>
-                <w:lang w:val="en-US"/>
               </w:rPr>
               <w:t xml:space="preserve"> </w:t>
             </w:r>
@@ -8304,7 +8260,6 @@
                 <w:color w:val="009900"/>
                 <w:sz w:val="18"/>
                 <w:szCs w:val="18"/>
-                <w:lang w:val="en-US"/>
               </w:rPr>
               <w:t>==</w:t>
             </w:r>
@@ -8314,7 +8269,6 @@
                 <w:color w:val="009900"/>
                 <w:sz w:val="18"/>
                 <w:szCs w:val="18"/>
-                <w:lang w:val="en-US"/>
               </w:rPr>
               <w:t>astyle</w:t>
             </w:r>
@@ -8325,26 +8279,33 @@
                 <w:color w:val="009900"/>
                 <w:sz w:val="18"/>
                 <w:szCs w:val="18"/>
-                <w:lang w:val="en-US"/>
               </w:rPr>
               <w:t>=</w:t>
             </w:r>
+            <w:proofErr w:type="spellStart"/>
             <w:r>
               <w:rPr>
                 <w:color w:val="009900"/>
                 <w:sz w:val="18"/>
                 <w:szCs w:val="18"/>
-                <w:lang w:val="en-US"/>
-              </w:rPr>
-              <w:t>path=/</w:t>
-            </w:r>
-            <w:proofErr w:type="spellStart"/>
+              </w:rPr>
+              <w:t>path</w:t>
+            </w:r>
+            <w:proofErr w:type="spellEnd"/>
             <w:r>
               <w:rPr>
                 <w:color w:val="009900"/>
                 <w:sz w:val="18"/>
                 <w:szCs w:val="18"/>
-                <w:lang w:val="en-US"/>
+              </w:rPr>
+              <w:t>=/</w:t>
+            </w:r>
+            <w:proofErr w:type="spellStart"/>
+            <w:r>
+              <w:rPr>
+                <w:color w:val="009900"/>
+                <w:sz w:val="18"/>
+                <w:szCs w:val="18"/>
               </w:rPr>
               <w:t>usr</w:t>
             </w:r>
@@ -8354,44 +8315,60 @@
                 <w:color w:val="009900"/>
                 <w:sz w:val="18"/>
                 <w:szCs w:val="18"/>
-                <w:lang w:val="en-US"/>
               </w:rPr>
               <w:t xml:space="preserve">/bin </w:t>
             </w:r>
+            <w:proofErr w:type="spellStart"/>
             <w:r>
               <w:rPr>
                 <w:color w:val="0000FF"/>
                 <w:sz w:val="18"/>
                 <w:szCs w:val="18"/>
-                <w:lang w:val="en-US"/>
-              </w:rPr>
-              <w:t xml:space="preserve">int </w:t>
-            </w:r>
+              </w:rPr>
+              <w:t>int</w:t>
+            </w:r>
+            <w:proofErr w:type="spellEnd"/>
+            <w:r>
+              <w:rPr>
+                <w:color w:val="0000FF"/>
+                <w:sz w:val="18"/>
+                <w:szCs w:val="18"/>
+              </w:rPr>
+              <w:t xml:space="preserve"> </w:t>
+            </w:r>
+            <w:proofErr w:type="spellStart"/>
             <w:proofErr w:type="gramStart"/>
             <w:r>
               <w:rPr>
                 <w:sz w:val="18"/>
                 <w:szCs w:val="18"/>
-                <w:lang w:val="en-US"/>
-              </w:rPr>
-              <w:t xml:space="preserve">main( </w:t>
-            </w:r>
+              </w:rPr>
+              <w:t>main</w:t>
+            </w:r>
+            <w:proofErr w:type="spellEnd"/>
+            <w:r>
+              <w:rPr>
+                <w:sz w:val="18"/>
+                <w:szCs w:val="18"/>
+              </w:rPr>
+              <w:t xml:space="preserve">( </w:t>
+            </w:r>
+            <w:proofErr w:type="spellStart"/>
             <w:r>
               <w:rPr>
                 <w:color w:val="0000FF"/>
                 <w:sz w:val="18"/>
                 <w:szCs w:val="18"/>
-                <w:lang w:val="en-US"/>
               </w:rPr>
               <w:t>int</w:t>
             </w:r>
+            <w:proofErr w:type="spellEnd"/>
             <w:proofErr w:type="gramEnd"/>
             <w:r>
               <w:rPr>
                 <w:color w:val="0000FF"/>
                 <w:sz w:val="18"/>
                 <w:szCs w:val="18"/>
-                <w:lang w:val="en-US"/>
               </w:rPr>
               <w:t xml:space="preserve"> </w:t>
             </w:r>
@@ -8400,7 +8377,6 @@
               <w:rPr>
                 <w:sz w:val="18"/>
                 <w:szCs w:val="18"/>
-                <w:lang w:val="en-US"/>
               </w:rPr>
               <w:t>argc</w:t>
             </w:r>
@@ -8409,25 +8385,32 @@
               <w:rPr>
                 <w:sz w:val="18"/>
                 <w:szCs w:val="18"/>
-                <w:lang w:val="en-US"/>
               </w:rPr>
               <w:t xml:space="preserve"> , </w:t>
             </w:r>
+            <w:proofErr w:type="spellStart"/>
             <w:r>
               <w:rPr>
                 <w:color w:val="0000FF"/>
                 <w:sz w:val="18"/>
                 <w:szCs w:val="18"/>
-                <w:lang w:val="en-US"/>
-              </w:rPr>
-              <w:t xml:space="preserve">char </w:t>
-            </w:r>
-            <w:proofErr w:type="spellStart"/>
-            <w:r>
-              <w:rPr>
-                <w:sz w:val="18"/>
-                <w:szCs w:val="18"/>
-                <w:lang w:val="en-US"/>
+              </w:rPr>
+              <w:t>char</w:t>
+            </w:r>
+            <w:proofErr w:type="spellEnd"/>
+            <w:r>
+              <w:rPr>
+                <w:color w:val="0000FF"/>
+                <w:sz w:val="18"/>
+                <w:szCs w:val="18"/>
+              </w:rPr>
+              <w:t xml:space="preserve"> </w:t>
+            </w:r>
+            <w:proofErr w:type="spellStart"/>
+            <w:r>
+              <w:rPr>
+                <w:sz w:val="18"/>
+                <w:szCs w:val="18"/>
               </w:rPr>
               <w:t>argv</w:t>
             </w:r>
@@ -8436,7 +8419,6 @@
               <w:rPr>
                 <w:sz w:val="18"/>
                 <w:szCs w:val="18"/>
-                <w:lang w:val="en-US"/>
               </w:rPr>
               <w:t xml:space="preserve"> ) {</w:t>
             </w:r>
@@ -9041,7 +9023,6 @@
                 <w:color w:val="009900"/>
                 <w:sz w:val="18"/>
                 <w:szCs w:val="18"/>
-                <w:lang w:val="en-US"/>
               </w:rPr>
             </w:pPr>
             <w:r>
@@ -9102,7 +9083,6 @@
                 <w:color w:val="0000FF"/>
                 <w:sz w:val="18"/>
                 <w:szCs w:val="18"/>
-                <w:lang w:val="en-US"/>
               </w:rPr>
               <w:t xml:space="preserve">#include </w:t>
             </w:r>
@@ -9112,17 +9092,24 @@
                 <w:iCs/>
                 <w:sz w:val="18"/>
                 <w:szCs w:val="18"/>
-                <w:lang w:val="en-US"/>
               </w:rPr>
               <w:t>&lt;</w:t>
             </w:r>
-            <w:r>
-              <w:rPr>
-                <w:sz w:val="18"/>
-                <w:szCs w:val="18"/>
-                <w:lang w:val="en-US"/>
-              </w:rPr>
-              <w:t>options .h</w:t>
+            <w:proofErr w:type="spellStart"/>
+            <w:r>
+              <w:rPr>
+                <w:sz w:val="18"/>
+                <w:szCs w:val="18"/>
+              </w:rPr>
+              <w:t>options</w:t>
+            </w:r>
+            <w:proofErr w:type="spellEnd"/>
+            <w:r>
+              <w:rPr>
+                <w:sz w:val="18"/>
+                <w:szCs w:val="18"/>
+              </w:rPr>
+              <w:t xml:space="preserve"> .h</w:t>
             </w:r>
             <w:r>
               <w:rPr>
@@ -9130,7 +9117,6 @@
                 <w:iCs/>
                 <w:sz w:val="18"/>
                 <w:szCs w:val="18"/>
-                <w:lang w:val="en-US"/>
               </w:rPr>
               <w:t xml:space="preserve">&gt; </w:t>
             </w:r>
@@ -9139,7 +9125,6 @@
                 <w:color w:val="009900"/>
                 <w:sz w:val="18"/>
                 <w:szCs w:val="18"/>
-                <w:lang w:val="en-US"/>
               </w:rPr>
               <w:t>// . . .</w:t>
             </w:r>
@@ -9151,7 +9136,6 @@
               <w:rPr>
                 <w:sz w:val="18"/>
                 <w:szCs w:val="18"/>
-                <w:lang w:val="en-US"/>
               </w:rPr>
             </w:pPr>
             <w:r>
@@ -9159,9 +9143,8 @@
                 <w:color w:val="009900"/>
                 <w:sz w:val="18"/>
                 <w:szCs w:val="18"/>
-                <w:lang w:val="en-US"/>
-              </w:rPr>
-              <w:t>//</w:t>
+              </w:rPr>
+              <w:t xml:space="preserve">//Aufruf </w:t>
             </w:r>
             <w:proofErr w:type="spellStart"/>
             <w:r>
@@ -9169,9 +9152,8 @@
                 <w:color w:val="009900"/>
                 <w:sz w:val="18"/>
                 <w:szCs w:val="18"/>
-                <w:lang w:val="en-US"/>
-              </w:rPr>
-              <w:t>Aufruf</w:t>
+              </w:rPr>
+              <w:t>programm</w:t>
             </w:r>
             <w:proofErr w:type="spellEnd"/>
             <w:r>
@@ -9179,27 +9161,6 @@
                 <w:color w:val="009900"/>
                 <w:sz w:val="18"/>
                 <w:szCs w:val="18"/>
-                <w:lang w:val="en-US"/>
-              </w:rPr>
-              <w:t xml:space="preserve"> </w:t>
-            </w:r>
-            <w:proofErr w:type="spellStart"/>
-            <w:r>
-              <w:rPr>
-                <w:color w:val="009900"/>
-                <w:sz w:val="18"/>
-                <w:szCs w:val="18"/>
-                <w:lang w:val="en-US"/>
-              </w:rPr>
-              <w:t>programm</w:t>
-            </w:r>
-            <w:proofErr w:type="spellEnd"/>
-            <w:r>
-              <w:rPr>
-                <w:color w:val="009900"/>
-                <w:sz w:val="18"/>
-                <w:szCs w:val="18"/>
-                <w:lang w:val="en-US"/>
               </w:rPr>
               <w:t xml:space="preserve"> </w:t>
             </w:r>
@@ -9209,7 +9170,6 @@
                 <w:color w:val="009900"/>
                 <w:sz w:val="18"/>
                 <w:szCs w:val="18"/>
-                <w:lang w:val="en-US"/>
               </w:rPr>
               <w:t>=</w:t>
             </w:r>
@@ -9218,44 +9178,60 @@
                 <w:color w:val="009900"/>
                 <w:sz w:val="18"/>
                 <w:szCs w:val="18"/>
-                <w:lang w:val="en-US"/>
               </w:rPr>
               <w:t xml:space="preserve">h </w:t>
             </w:r>
+            <w:proofErr w:type="spellStart"/>
             <w:r>
               <w:rPr>
                 <w:color w:val="0000FF"/>
                 <w:sz w:val="18"/>
                 <w:szCs w:val="18"/>
-                <w:lang w:val="en-US"/>
-              </w:rPr>
-              <w:t xml:space="preserve">int </w:t>
-            </w:r>
+              </w:rPr>
+              <w:t>int</w:t>
+            </w:r>
+            <w:proofErr w:type="spellEnd"/>
+            <w:r>
+              <w:rPr>
+                <w:color w:val="0000FF"/>
+                <w:sz w:val="18"/>
+                <w:szCs w:val="18"/>
+              </w:rPr>
+              <w:t xml:space="preserve"> </w:t>
+            </w:r>
+            <w:proofErr w:type="spellStart"/>
             <w:proofErr w:type="gramStart"/>
             <w:r>
               <w:rPr>
                 <w:sz w:val="18"/>
                 <w:szCs w:val="18"/>
-                <w:lang w:val="en-US"/>
-              </w:rPr>
-              <w:t xml:space="preserve">main( </w:t>
-            </w:r>
+              </w:rPr>
+              <w:t>main</w:t>
+            </w:r>
+            <w:proofErr w:type="spellEnd"/>
+            <w:r>
+              <w:rPr>
+                <w:sz w:val="18"/>
+                <w:szCs w:val="18"/>
+              </w:rPr>
+              <w:t xml:space="preserve">( </w:t>
+            </w:r>
+            <w:proofErr w:type="spellStart"/>
             <w:r>
               <w:rPr>
                 <w:color w:val="0000FF"/>
                 <w:sz w:val="18"/>
                 <w:szCs w:val="18"/>
-                <w:lang w:val="en-US"/>
               </w:rPr>
               <w:t>int</w:t>
             </w:r>
+            <w:proofErr w:type="spellEnd"/>
             <w:proofErr w:type="gramEnd"/>
             <w:r>
               <w:rPr>
                 <w:color w:val="0000FF"/>
                 <w:sz w:val="18"/>
                 <w:szCs w:val="18"/>
-                <w:lang w:val="en-US"/>
               </w:rPr>
               <w:t xml:space="preserve"> </w:t>
             </w:r>
@@ -9264,7 +9240,6 @@
               <w:rPr>
                 <w:sz w:val="18"/>
                 <w:szCs w:val="18"/>
-                <w:lang w:val="en-US"/>
               </w:rPr>
               <w:t>argc</w:t>
             </w:r>
@@ -9273,25 +9248,32 @@
               <w:rPr>
                 <w:sz w:val="18"/>
                 <w:szCs w:val="18"/>
-                <w:lang w:val="en-US"/>
               </w:rPr>
               <w:t xml:space="preserve"> , </w:t>
             </w:r>
+            <w:proofErr w:type="spellStart"/>
             <w:r>
               <w:rPr>
                 <w:color w:val="0000FF"/>
                 <w:sz w:val="18"/>
                 <w:szCs w:val="18"/>
-                <w:lang w:val="en-US"/>
-              </w:rPr>
-              <w:t xml:space="preserve">char </w:t>
+              </w:rPr>
+              <w:t>char</w:t>
+            </w:r>
+            <w:proofErr w:type="spellEnd"/>
+            <w:r>
+              <w:rPr>
+                <w:color w:val="0000FF"/>
+                <w:sz w:val="18"/>
+                <w:szCs w:val="18"/>
+              </w:rPr>
+              <w:t xml:space="preserve"> </w:t>
             </w:r>
             <w:r>
               <w:rPr>
                 <w:rFonts w:ascii="Calibri" w:eastAsia="Calibri" w:hAnsi="Calibri" w:cs="Calibri"/>
                 <w:sz w:val="18"/>
                 <w:szCs w:val="18"/>
-                <w:lang w:val="en-US"/>
               </w:rPr>
               <w:t>**</w:t>
             </w:r>
@@ -9300,7 +9282,6 @@
               <w:rPr>
                 <w:sz w:val="18"/>
                 <w:szCs w:val="18"/>
-                <w:lang w:val="en-US"/>
               </w:rPr>
               <w:t>argv</w:t>
             </w:r>
@@ -9309,7 +9290,6 @@
               <w:rPr>
                 <w:sz w:val="18"/>
                 <w:szCs w:val="18"/>
-                <w:lang w:val="en-US"/>
               </w:rPr>
               <w:t xml:space="preserve"> ) {</w:t>
             </w:r>
@@ -9321,7 +9301,6 @@
               <w:rPr>
                 <w:sz w:val="18"/>
                 <w:szCs w:val="18"/>
-                <w:lang w:val="en-US"/>
               </w:rPr>
             </w:pPr>
             <w:proofErr w:type="spellStart"/>
@@ -9330,7 +9309,6 @@
               <w:rPr>
                 <w:sz w:val="18"/>
                 <w:szCs w:val="18"/>
-                <w:lang w:val="en-US"/>
               </w:rPr>
               <w:t>GenGetCreator</w:t>
             </w:r>
@@ -9339,7 +9317,6 @@
               <w:rPr>
                 <w:sz w:val="18"/>
                 <w:szCs w:val="18"/>
-                <w:lang w:val="en-US"/>
               </w:rPr>
               <w:t xml:space="preserve"> :</w:t>
             </w:r>
@@ -9348,7 +9325,6 @@
               <w:rPr>
                 <w:sz w:val="18"/>
                 <w:szCs w:val="18"/>
-                <w:lang w:val="en-US"/>
               </w:rPr>
               <w:t xml:space="preserve"> : </w:t>
             </w:r>
@@ -9357,7 +9333,6 @@
               <w:rPr>
                 <w:sz w:val="18"/>
                 <w:szCs w:val="18"/>
-                <w:lang w:val="en-US"/>
               </w:rPr>
               <w:t>COptionParser</w:t>
             </w:r>
@@ -9366,16 +9341,46 @@
               <w:rPr>
                 <w:sz w:val="18"/>
                 <w:szCs w:val="18"/>
-                <w:lang w:val="en-US"/>
-              </w:rPr>
-              <w:t xml:space="preserve"> options ; options . </w:t>
-            </w:r>
-            <w:proofErr w:type="spellStart"/>
-            <w:r>
-              <w:rPr>
-                <w:sz w:val="18"/>
-                <w:szCs w:val="18"/>
-                <w:lang w:val="en-US"/>
+              </w:rPr>
+              <w:t xml:space="preserve"> </w:t>
+            </w:r>
+            <w:proofErr w:type="spellStart"/>
+            <w:r>
+              <w:rPr>
+                <w:sz w:val="18"/>
+                <w:szCs w:val="18"/>
+              </w:rPr>
+              <w:t>options</w:t>
+            </w:r>
+            <w:proofErr w:type="spellEnd"/>
+            <w:r>
+              <w:rPr>
+                <w:sz w:val="18"/>
+                <w:szCs w:val="18"/>
+              </w:rPr>
+              <w:t xml:space="preserve"> ; </w:t>
+            </w:r>
+            <w:proofErr w:type="spellStart"/>
+            <w:r>
+              <w:rPr>
+                <w:sz w:val="18"/>
+                <w:szCs w:val="18"/>
+              </w:rPr>
+              <w:t>options</w:t>
+            </w:r>
+            <w:proofErr w:type="spellEnd"/>
+            <w:r>
+              <w:rPr>
+                <w:sz w:val="18"/>
+                <w:szCs w:val="18"/>
+              </w:rPr>
+              <w:t xml:space="preserve"> . </w:t>
+            </w:r>
+            <w:proofErr w:type="spellStart"/>
+            <w:r>
+              <w:rPr>
+                <w:sz w:val="18"/>
+                <w:szCs w:val="18"/>
               </w:rPr>
               <w:t>parseOptions</w:t>
             </w:r>
@@ -9384,7 +9389,6 @@
               <w:rPr>
                 <w:sz w:val="18"/>
                 <w:szCs w:val="18"/>
-                <w:lang w:val="en-US"/>
               </w:rPr>
               <w:t xml:space="preserve"> </w:t>
             </w:r>
@@ -9393,7 +9397,6 @@
               <w:rPr>
                 <w:sz w:val="18"/>
                 <w:szCs w:val="18"/>
-                <w:lang w:val="en-US"/>
               </w:rPr>
               <w:t xml:space="preserve">( </w:t>
             </w:r>
@@ -9402,7 +9405,6 @@
               <w:rPr>
                 <w:sz w:val="18"/>
                 <w:szCs w:val="18"/>
-                <w:lang w:val="en-US"/>
               </w:rPr>
               <w:t>argc</w:t>
             </w:r>
@@ -9412,7 +9414,6 @@
               <w:rPr>
                 <w:sz w:val="18"/>
                 <w:szCs w:val="18"/>
-                <w:lang w:val="en-US"/>
               </w:rPr>
               <w:t xml:space="preserve"> , </w:t>
             </w:r>
@@ -9421,7 +9422,6 @@
               <w:rPr>
                 <w:sz w:val="18"/>
                 <w:szCs w:val="18"/>
-                <w:lang w:val="en-US"/>
               </w:rPr>
               <w:t>argv</w:t>
             </w:r>
@@ -9430,7 +9430,6 @@
               <w:rPr>
                 <w:sz w:val="18"/>
                 <w:szCs w:val="18"/>
-                <w:lang w:val="en-US"/>
               </w:rPr>
               <w:t xml:space="preserve"> ) ;</w:t>
             </w:r>
@@ -9454,7 +9453,6 @@
             <w:r>
               <w:rPr>
                 <w:rFonts w:ascii="Calibri" w:eastAsia="Calibri" w:hAnsi="Calibri" w:cs="Calibri"/>
-                <w:lang w:val="en-US"/>
               </w:rPr>
               <w:tab/>
             </w:r>
@@ -10020,24 +10018,31 @@
               <w:rPr>
                 <w:sz w:val="18"/>
                 <w:szCs w:val="18"/>
-                <w:lang w:val="en-US"/>
               </w:rPr>
             </w:pPr>
+            <w:proofErr w:type="spellStart"/>
             <w:proofErr w:type="gramStart"/>
             <w:r>
               <w:rPr>
                 <w:color w:val="0000FF"/>
                 <w:sz w:val="18"/>
                 <w:szCs w:val="18"/>
-                <w:lang w:val="en-US"/>
-              </w:rPr>
-              <w:t xml:space="preserve">public </w:t>
-            </w:r>
-            <w:r>
-              <w:rPr>
-                <w:sz w:val="18"/>
-                <w:szCs w:val="18"/>
-                <w:lang w:val="en-US"/>
+              </w:rPr>
+              <w:t>public</w:t>
+            </w:r>
+            <w:proofErr w:type="spellEnd"/>
+            <w:r>
+              <w:rPr>
+                <w:color w:val="0000FF"/>
+                <w:sz w:val="18"/>
+                <w:szCs w:val="18"/>
+              </w:rPr>
+              <w:t xml:space="preserve"> </w:t>
+            </w:r>
+            <w:r>
+              <w:rPr>
+                <w:sz w:val="18"/>
+                <w:szCs w:val="18"/>
               </w:rPr>
               <w:t>:</w:t>
             </w:r>
@@ -10050,7 +10055,6 @@
               <w:rPr>
                 <w:sz w:val="18"/>
                 <w:szCs w:val="18"/>
-                <w:lang w:val="en-US"/>
               </w:rPr>
             </w:pPr>
             <w:r>
@@ -10058,9 +10062,8 @@
                 <w:color w:val="009900"/>
                 <w:sz w:val="18"/>
                 <w:szCs w:val="18"/>
-                <w:lang w:val="en-US"/>
-              </w:rPr>
-              <w:t>//</w:t>
+              </w:rPr>
+              <w:t xml:space="preserve">//Anlegen von </w:t>
             </w:r>
             <w:proofErr w:type="spellStart"/>
             <w:r>
@@ -10068,9 +10071,8 @@
                 <w:color w:val="009900"/>
                 <w:sz w:val="18"/>
                 <w:szCs w:val="18"/>
-                <w:lang w:val="en-US"/>
-              </w:rPr>
-              <w:t>Anlegen</w:t>
+              </w:rPr>
+              <w:t>Ctor</w:t>
             </w:r>
             <w:proofErr w:type="spellEnd"/>
             <w:r>
@@ -10078,65 +10080,32 @@
                 <w:color w:val="009900"/>
                 <w:sz w:val="18"/>
                 <w:szCs w:val="18"/>
-                <w:lang w:val="en-US"/>
-              </w:rPr>
-              <w:t xml:space="preserve"> von </w:t>
-            </w:r>
-            <w:proofErr w:type="spellStart"/>
-            <w:r>
-              <w:rPr>
-                <w:color w:val="009900"/>
-                <w:sz w:val="18"/>
-                <w:szCs w:val="18"/>
-                <w:lang w:val="en-US"/>
-              </w:rPr>
-              <w:t>Ctor</w:t>
-            </w:r>
-            <w:proofErr w:type="spellEnd"/>
-            <w:r>
-              <w:rPr>
-                <w:color w:val="009900"/>
-                <w:sz w:val="18"/>
-                <w:szCs w:val="18"/>
-                <w:lang w:val="en-US"/>
-              </w:rPr>
-              <w:t xml:space="preserve"> und </w:t>
-            </w:r>
-            <w:proofErr w:type="spellStart"/>
-            <w:r>
-              <w:rPr>
-                <w:color w:val="009900"/>
-                <w:sz w:val="18"/>
-                <w:szCs w:val="18"/>
-                <w:lang w:val="en-US"/>
-              </w:rPr>
-              <w:t>Destruktor</w:t>
-            </w:r>
-            <w:proofErr w:type="spellEnd"/>
-            <w:r>
-              <w:rPr>
-                <w:color w:val="009900"/>
-                <w:sz w:val="18"/>
-                <w:szCs w:val="18"/>
-                <w:lang w:val="en-US"/>
+              </w:rPr>
+              <w:t xml:space="preserve"> und Destruktor </w:t>
+            </w:r>
+            <w:proofErr w:type="spellStart"/>
+            <w:proofErr w:type="gramStart"/>
+            <w:r>
+              <w:rPr>
+                <w:color w:val="0000FF"/>
+                <w:sz w:val="18"/>
+                <w:szCs w:val="18"/>
+              </w:rPr>
+              <w:t>protected</w:t>
+            </w:r>
+            <w:proofErr w:type="spellEnd"/>
+            <w:r>
+              <w:rPr>
+                <w:color w:val="0000FF"/>
+                <w:sz w:val="18"/>
+                <w:szCs w:val="18"/>
               </w:rPr>
               <w:t xml:space="preserve"> </w:t>
             </w:r>
-            <w:proofErr w:type="gramStart"/>
-            <w:r>
-              <w:rPr>
-                <w:color w:val="0000FF"/>
-                <w:sz w:val="18"/>
-                <w:szCs w:val="18"/>
-                <w:lang w:val="en-US"/>
-              </w:rPr>
-              <w:t xml:space="preserve">protected </w:t>
-            </w:r>
-            <w:r>
-              <w:rPr>
-                <w:sz w:val="18"/>
-                <w:szCs w:val="18"/>
-                <w:lang w:val="en-US"/>
+            <w:r>
+              <w:rPr>
+                <w:sz w:val="18"/>
+                <w:szCs w:val="18"/>
               </w:rPr>
               <w:t>:</w:t>
             </w:r>
@@ -10160,7 +10129,6 @@
             <w:r>
               <w:rPr>
                 <w:rFonts w:ascii="Calibri" w:eastAsia="Calibri" w:hAnsi="Calibri" w:cs="Calibri"/>
-                <w:lang w:val="en-US"/>
               </w:rPr>
               <w:tab/>
             </w:r>
@@ -10206,7 +10174,6 @@
               <w:rPr>
                 <w:sz w:val="18"/>
                 <w:szCs w:val="18"/>
-                <w:lang w:val="en-US"/>
               </w:rPr>
             </w:pPr>
             <w:r>
@@ -10214,7 +10181,6 @@
                 <w:color w:val="009900"/>
                 <w:sz w:val="18"/>
                 <w:szCs w:val="18"/>
-                <w:lang w:val="en-US"/>
               </w:rPr>
               <w:t>//</w:t>
             </w:r>
@@ -10224,7 +10190,6 @@
                 <w:color w:val="009900"/>
                 <w:sz w:val="18"/>
                 <w:szCs w:val="18"/>
-                <w:lang w:val="en-US"/>
               </w:rPr>
               <w:t>Befu</w:t>
             </w:r>
@@ -10234,7 +10199,6 @@
                 <w:color w:val="009900"/>
                 <w:sz w:val="18"/>
                 <w:szCs w:val="18"/>
-                <w:lang w:val="en-US"/>
               </w:rPr>
               <w:t xml:space="preserve">¨ </w:t>
             </w:r>
@@ -10244,7 +10208,6 @@
                 <w:color w:val="009900"/>
                 <w:sz w:val="18"/>
                 <w:szCs w:val="18"/>
-                <w:lang w:val="en-US"/>
               </w:rPr>
               <w:t>llen</w:t>
             </w:r>
@@ -10254,64 +10217,30 @@
                 <w:color w:val="009900"/>
                 <w:sz w:val="18"/>
                 <w:szCs w:val="18"/>
-                <w:lang w:val="en-US"/>
-              </w:rPr>
-              <w:t xml:space="preserve"> </w:t>
-            </w:r>
-            <w:proofErr w:type="spellStart"/>
-            <w:r>
-              <w:rPr>
-                <w:color w:val="009900"/>
-                <w:sz w:val="18"/>
-                <w:szCs w:val="18"/>
-                <w:lang w:val="en-US"/>
-              </w:rPr>
-              <w:t>mit</w:t>
-            </w:r>
-            <w:proofErr w:type="spellEnd"/>
-            <w:r>
-              <w:rPr>
-                <w:color w:val="009900"/>
-                <w:sz w:val="18"/>
-                <w:szCs w:val="18"/>
-                <w:lang w:val="en-US"/>
-              </w:rPr>
-              <w:t xml:space="preserve"> dem </w:t>
-            </w:r>
-            <w:proofErr w:type="spellStart"/>
-            <w:r>
-              <w:rPr>
-                <w:color w:val="009900"/>
-                <w:sz w:val="18"/>
-                <w:szCs w:val="18"/>
-                <w:lang w:val="en-US"/>
-              </w:rPr>
-              <w:t>Versionstext</w:t>
-            </w:r>
-            <w:proofErr w:type="spellEnd"/>
-            <w:r>
-              <w:rPr>
-                <w:color w:val="009900"/>
-                <w:sz w:val="18"/>
-                <w:szCs w:val="18"/>
-                <w:lang w:val="en-US"/>
-              </w:rPr>
-              <w:t xml:space="preserve"> </w:t>
-            </w:r>
-            <w:r>
-              <w:rPr>
-                <w:sz w:val="18"/>
-                <w:szCs w:val="18"/>
-                <w:lang w:val="en-US"/>
-              </w:rPr>
-              <w:t>exit (EXIT SUCCESS</w:t>
+              </w:rPr>
+              <w:t xml:space="preserve"> mit dem Versionstext </w:t>
+            </w:r>
+            <w:proofErr w:type="spellStart"/>
+            <w:r>
+              <w:rPr>
+                <w:sz w:val="18"/>
+                <w:szCs w:val="18"/>
+              </w:rPr>
+              <w:t>exit</w:t>
+            </w:r>
+            <w:proofErr w:type="spellEnd"/>
+            <w:r>
+              <w:rPr>
+                <w:sz w:val="18"/>
+                <w:szCs w:val="18"/>
+              </w:rPr>
+              <w:t xml:space="preserve"> (EXIT SUCCESS</w:t>
             </w:r>
             <w:proofErr w:type="gramStart"/>
             <w:r>
               <w:rPr>
                 <w:sz w:val="18"/>
                 <w:szCs w:val="18"/>
-                <w:lang w:val="en-US"/>
               </w:rPr>
               <w:t>) ;</w:t>
             </w:r>
@@ -10364,7 +10293,6 @@
               <w:rPr>
                 <w:sz w:val="18"/>
                 <w:szCs w:val="18"/>
-                <w:lang w:val="en-US"/>
               </w:rPr>
             </w:pPr>
             <w:r>
@@ -10372,9 +10300,8 @@
                 <w:color w:val="009900"/>
                 <w:sz w:val="18"/>
                 <w:szCs w:val="18"/>
-                <w:lang w:val="en-US"/>
-              </w:rPr>
-              <w:t>//</w:t>
+              </w:rPr>
+              <w:t xml:space="preserve">//Aufruf </w:t>
             </w:r>
             <w:proofErr w:type="spellStart"/>
             <w:r>
@@ -10382,9 +10309,8 @@
                 <w:color w:val="009900"/>
                 <w:sz w:val="18"/>
                 <w:szCs w:val="18"/>
-                <w:lang w:val="en-US"/>
-              </w:rPr>
-              <w:t>Aufruf</w:t>
+              </w:rPr>
+              <w:t>programm</w:t>
             </w:r>
             <w:proofErr w:type="spellEnd"/>
             <w:r>
@@ -10392,27 +10318,6 @@
                 <w:color w:val="009900"/>
                 <w:sz w:val="18"/>
                 <w:szCs w:val="18"/>
-                <w:lang w:val="en-US"/>
-              </w:rPr>
-              <w:t xml:space="preserve"> </w:t>
-            </w:r>
-            <w:proofErr w:type="spellStart"/>
-            <w:r>
-              <w:rPr>
-                <w:color w:val="009900"/>
-                <w:sz w:val="18"/>
-                <w:szCs w:val="18"/>
-                <w:lang w:val="en-US"/>
-              </w:rPr>
-              <w:t>programm</w:t>
-            </w:r>
-            <w:proofErr w:type="spellEnd"/>
-            <w:r>
-              <w:rPr>
-                <w:color w:val="009900"/>
-                <w:sz w:val="18"/>
-                <w:szCs w:val="18"/>
-                <w:lang w:val="en-US"/>
               </w:rPr>
               <w:t xml:space="preserve"> </w:t>
             </w:r>
@@ -10422,7 +10327,6 @@
                 <w:color w:val="009900"/>
                 <w:sz w:val="18"/>
                 <w:szCs w:val="18"/>
-                <w:lang w:val="en-US"/>
               </w:rPr>
               <w:t>=</w:t>
             </w:r>
@@ -10431,44 +10335,60 @@
                 <w:color w:val="009900"/>
                 <w:sz w:val="18"/>
                 <w:szCs w:val="18"/>
-                <w:lang w:val="en-US"/>
               </w:rPr>
               <w:t xml:space="preserve">v </w:t>
             </w:r>
+            <w:proofErr w:type="spellStart"/>
             <w:r>
               <w:rPr>
                 <w:color w:val="0000FF"/>
                 <w:sz w:val="18"/>
                 <w:szCs w:val="18"/>
-                <w:lang w:val="en-US"/>
-              </w:rPr>
-              <w:t xml:space="preserve">int </w:t>
-            </w:r>
+              </w:rPr>
+              <w:t>int</w:t>
+            </w:r>
+            <w:proofErr w:type="spellEnd"/>
+            <w:r>
+              <w:rPr>
+                <w:color w:val="0000FF"/>
+                <w:sz w:val="18"/>
+                <w:szCs w:val="18"/>
+              </w:rPr>
+              <w:t xml:space="preserve"> </w:t>
+            </w:r>
+            <w:proofErr w:type="spellStart"/>
             <w:proofErr w:type="gramStart"/>
             <w:r>
               <w:rPr>
                 <w:sz w:val="18"/>
                 <w:szCs w:val="18"/>
-                <w:lang w:val="en-US"/>
-              </w:rPr>
-              <w:t xml:space="preserve">main( </w:t>
-            </w:r>
+              </w:rPr>
+              <w:t>main</w:t>
+            </w:r>
+            <w:proofErr w:type="spellEnd"/>
+            <w:r>
+              <w:rPr>
+                <w:sz w:val="18"/>
+                <w:szCs w:val="18"/>
+              </w:rPr>
+              <w:t xml:space="preserve">( </w:t>
+            </w:r>
+            <w:proofErr w:type="spellStart"/>
             <w:r>
               <w:rPr>
                 <w:color w:val="0000FF"/>
                 <w:sz w:val="18"/>
                 <w:szCs w:val="18"/>
-                <w:lang w:val="en-US"/>
               </w:rPr>
               <w:t>int</w:t>
             </w:r>
+            <w:proofErr w:type="spellEnd"/>
             <w:proofErr w:type="gramEnd"/>
             <w:r>
               <w:rPr>
                 <w:color w:val="0000FF"/>
                 <w:sz w:val="18"/>
                 <w:szCs w:val="18"/>
-                <w:lang w:val="en-US"/>
               </w:rPr>
               <w:t xml:space="preserve"> </w:t>
             </w:r>
@@ -10477,7 +10397,6 @@
               <w:rPr>
                 <w:sz w:val="18"/>
                 <w:szCs w:val="18"/>
-                <w:lang w:val="en-US"/>
               </w:rPr>
               <w:t>argc</w:t>
             </w:r>
@@ -10486,25 +10405,32 @@
               <w:rPr>
                 <w:sz w:val="18"/>
                 <w:szCs w:val="18"/>
-                <w:lang w:val="en-US"/>
               </w:rPr>
               <w:t xml:space="preserve"> , </w:t>
             </w:r>
+            <w:proofErr w:type="spellStart"/>
             <w:r>
               <w:rPr>
                 <w:color w:val="0000FF"/>
                 <w:sz w:val="18"/>
                 <w:szCs w:val="18"/>
-                <w:lang w:val="en-US"/>
-              </w:rPr>
-              <w:t xml:space="preserve">char </w:t>
+              </w:rPr>
+              <w:t>char</w:t>
+            </w:r>
+            <w:proofErr w:type="spellEnd"/>
+            <w:r>
+              <w:rPr>
+                <w:color w:val="0000FF"/>
+                <w:sz w:val="18"/>
+                <w:szCs w:val="18"/>
+              </w:rPr>
+              <w:t xml:space="preserve"> </w:t>
             </w:r>
             <w:r>
               <w:rPr>
                 <w:rFonts w:ascii="Calibri" w:eastAsia="Calibri" w:hAnsi="Calibri" w:cs="Calibri"/>
                 <w:sz w:val="18"/>
                 <w:szCs w:val="18"/>
-                <w:lang w:val="en-US"/>
               </w:rPr>
               <w:t>**</w:t>
             </w:r>
@@ -10513,7 +10439,6 @@
               <w:rPr>
                 <w:sz w:val="18"/>
                 <w:szCs w:val="18"/>
-                <w:lang w:val="en-US"/>
               </w:rPr>
               <w:t>argv</w:t>
             </w:r>
@@ -10522,7 +10447,6 @@
               <w:rPr>
                 <w:sz w:val="18"/>
                 <w:szCs w:val="18"/>
-                <w:lang w:val="en-US"/>
               </w:rPr>
               <w:t xml:space="preserve"> ) { </w:t>
             </w:r>
@@ -10531,7 +10455,6 @@
               <w:rPr>
                 <w:sz w:val="18"/>
                 <w:szCs w:val="18"/>
-                <w:lang w:val="en-US"/>
               </w:rPr>
               <w:t>MyOptionParser</w:t>
             </w:r>
@@ -10540,16 +10463,46 @@
               <w:rPr>
                 <w:sz w:val="18"/>
                 <w:szCs w:val="18"/>
-                <w:lang w:val="en-US"/>
-              </w:rPr>
-              <w:t xml:space="preserve"> options ; options . </w:t>
-            </w:r>
-            <w:proofErr w:type="spellStart"/>
-            <w:r>
-              <w:rPr>
-                <w:sz w:val="18"/>
-                <w:szCs w:val="18"/>
-                <w:lang w:val="en-US"/>
+              </w:rPr>
+              <w:t xml:space="preserve"> </w:t>
+            </w:r>
+            <w:proofErr w:type="spellStart"/>
+            <w:r>
+              <w:rPr>
+                <w:sz w:val="18"/>
+                <w:szCs w:val="18"/>
+              </w:rPr>
+              <w:t>options</w:t>
+            </w:r>
+            <w:proofErr w:type="spellEnd"/>
+            <w:r>
+              <w:rPr>
+                <w:sz w:val="18"/>
+                <w:szCs w:val="18"/>
+              </w:rPr>
+              <w:t xml:space="preserve"> ; </w:t>
+            </w:r>
+            <w:proofErr w:type="spellStart"/>
+            <w:r>
+              <w:rPr>
+                <w:sz w:val="18"/>
+                <w:szCs w:val="18"/>
+              </w:rPr>
+              <w:t>options</w:t>
+            </w:r>
+            <w:proofErr w:type="spellEnd"/>
+            <w:r>
+              <w:rPr>
+                <w:sz w:val="18"/>
+                <w:szCs w:val="18"/>
+              </w:rPr>
+              <w:t xml:space="preserve"> . </w:t>
+            </w:r>
+            <w:proofErr w:type="spellStart"/>
+            <w:r>
+              <w:rPr>
+                <w:sz w:val="18"/>
+                <w:szCs w:val="18"/>
               </w:rPr>
               <w:t>parseOptions</w:t>
             </w:r>
@@ -10558,7 +10511,6 @@
               <w:rPr>
                 <w:sz w:val="18"/>
                 <w:szCs w:val="18"/>
-                <w:lang w:val="en-US"/>
               </w:rPr>
               <w:t xml:space="preserve"> </w:t>
             </w:r>
@@ -10567,7 +10519,6 @@
               <w:rPr>
                 <w:sz w:val="18"/>
                 <w:szCs w:val="18"/>
-                <w:lang w:val="en-US"/>
               </w:rPr>
               <w:t xml:space="preserve">( </w:t>
             </w:r>
@@ -10576,7 +10527,6 @@
               <w:rPr>
                 <w:sz w:val="18"/>
                 <w:szCs w:val="18"/>
-                <w:lang w:val="en-US"/>
               </w:rPr>
               <w:t>argc</w:t>
             </w:r>
@@ -10586,7 +10536,6 @@
               <w:rPr>
                 <w:sz w:val="18"/>
                 <w:szCs w:val="18"/>
-                <w:lang w:val="en-US"/>
               </w:rPr>
               <w:t xml:space="preserve"> , </w:t>
             </w:r>
@@ -10595,7 +10544,6 @@
               <w:rPr>
                 <w:sz w:val="18"/>
                 <w:szCs w:val="18"/>
-                <w:lang w:val="en-US"/>
               </w:rPr>
               <w:t>argv</w:t>
             </w:r>
@@ -10604,7 +10552,6 @@
               <w:rPr>
                 <w:sz w:val="18"/>
                 <w:szCs w:val="18"/>
-                <w:lang w:val="en-US"/>
               </w:rPr>
               <w:t xml:space="preserve"> ) ;</w:t>
             </w:r>
@@ -16167,7 +16114,7 @@
               </wp:anchor>
             </w:drawing>
           </mc:Choice>
-          <mc:Fallback xmlns:arto="http://schemas.microsoft.com/office/word/2006/arto" xmlns:a="http://schemas.openxmlformats.org/drawingml/2006/main" xmlns:wp14="http://schemas.microsoft.com/office/word/2010/wordml">
+          <mc:Fallback xmlns:wp14="http://schemas.microsoft.com/office/word/2010/wordml" xmlns:a="http://schemas.openxmlformats.org/drawingml/2006/main" xmlns:arto="http://schemas.microsoft.com/office/word/2006/arto">
             <w:pict w14:anchorId="2B060A91">
               <v:group id="Group 48375" style="width:7.19998pt;height:0.398pt;position:absolute;z-index:13;mso-position-horizontal-relative:text;mso-position-horizontal:absolute;margin-left:402.349pt;mso-position-vertical-relative:text;margin-top:34.47pt;" coordsize="914,50">
                 <v:shape id="Shape 2304" style="position:absolute;width:415;height:0;left:0;top:0;" coordsize="41567,0" path="m0,0l41567,0">
@@ -16339,7 +16286,7 @@
               </wp:inline>
             </w:drawing>
           </mc:Choice>
-          <mc:Fallback xmlns:arto="http://schemas.microsoft.com/office/word/2006/arto" xmlns:a="http://schemas.openxmlformats.org/drawingml/2006/main" xmlns:wp14="http://schemas.microsoft.com/office/word/2010/wordml">
+          <mc:Fallback xmlns:wp14="http://schemas.microsoft.com/office/word/2010/wordml" xmlns:a="http://schemas.openxmlformats.org/drawingml/2006/main" xmlns:arto="http://schemas.microsoft.com/office/word/2006/arto">
             <w:pict w14:anchorId="3997C34B">
               <v:group id="Group 48376" style="width:7.20001pt;height:0.398pt;mso-position-horizontal-relative:char;mso-position-vertical-relative:line" coordsize="914,50">
                 <v:shape id="Shape 2310" style="position:absolute;width:415;height:0;left:0;top:0;" coordsize="41567,0" path="m0,0l41567,0">
@@ -17430,7 +17377,7 @@
                     </wp:anchor>
                   </w:drawing>
                 </mc:Choice>
-                <mc:Fallback xmlns:arto="http://schemas.microsoft.com/office/word/2006/arto" xmlns:a="http://schemas.openxmlformats.org/drawingml/2006/main" xmlns:wp14="http://schemas.microsoft.com/office/word/2010/wordml">
+                <mc:Fallback xmlns:wp14="http://schemas.microsoft.com/office/word/2010/wordml" xmlns:a="http://schemas.openxmlformats.org/drawingml/2006/main" xmlns:arto="http://schemas.microsoft.com/office/word/2006/arto">
                   <w:pict w14:anchorId="4D14A1A6">
                     <v:group id="Group 65894" style="width:18.892pt;height:0.398pt;position:absolute;z-index:-2147483563;mso-position-horizontal-relative:text;mso-position-horizontal:absolute;margin-left:192.985pt;mso-position-vertical-relative:text;margin-top:6.02362pt;" coordsize="2399,50">
                       <v:shape id="Shape 2516" style="position:absolute;width:351;height:0;left:0;top:0;" coordsize="35116,0" path="m0,0l35116,0">
@@ -18380,7 +18327,7 @@
                     </wp:anchor>
                   </w:drawing>
                 </mc:Choice>
-                <mc:Fallback xmlns:arto="http://schemas.microsoft.com/office/word/2006/arto" xmlns:a="http://schemas.openxmlformats.org/drawingml/2006/main" xmlns:wp14="http://schemas.microsoft.com/office/word/2010/wordml">
+                <mc:Fallback xmlns:wp14="http://schemas.microsoft.com/office/word/2010/wordml" xmlns:a="http://schemas.openxmlformats.org/drawingml/2006/main" xmlns:arto="http://schemas.microsoft.com/office/word/2006/arto">
                   <w:pict w14:anchorId="7EF85C93">
                     <v:group id="Group 52931" style="width:18.892pt;height:0.398pt;position:absolute;z-index:-2147483555;mso-position-horizontal-relative:text;mso-position-horizontal:absolute;margin-left:192.985pt;mso-position-vertical-relative:text;margin-top:6.02365pt;" coordsize="2399,50">
                       <v:shape id="Shape 2697" style="position:absolute;width:351;height:0;left:0;top:0;" coordsize="35116,0" path="m0,0l35116,0">
@@ -18501,7 +18448,7 @@
                     </wp:inline>
                   </w:drawing>
                 </mc:Choice>
-                <mc:Fallback xmlns:arto="http://schemas.microsoft.com/office/word/2006/arto" xmlns:a="http://schemas.openxmlformats.org/drawingml/2006/main" xmlns:wp14="http://schemas.microsoft.com/office/word/2010/wordml">
+                <mc:Fallback xmlns:wp14="http://schemas.microsoft.com/office/word/2010/wordml" xmlns:a="http://schemas.openxmlformats.org/drawingml/2006/main" xmlns:arto="http://schemas.microsoft.com/office/word/2006/arto">
                   <w:pict w14:anchorId="628BDE8F">
                     <v:group id="Group 52932" style="width:2.76501pt;height:0.398pt;mso-position-horizontal-relative:char;mso-position-vertical-relative:line" coordsize="351,50">
                       <v:shape id="Shape 2707" style="position:absolute;width:351;height:0;left:0;top:0;" coordsize="35116,0" path="m0,0l35116,0">
@@ -18918,7 +18865,7 @@
                     </wp:inline>
                   </w:drawing>
                 </mc:Choice>
-                <mc:Fallback xmlns:arto="http://schemas.microsoft.com/office/word/2006/arto" xmlns:a="http://schemas.openxmlformats.org/drawingml/2006/main" xmlns:wp14="http://schemas.microsoft.com/office/word/2010/wordml">
+                <mc:Fallback xmlns:wp14="http://schemas.microsoft.com/office/word/2010/wordml" xmlns:a="http://schemas.openxmlformats.org/drawingml/2006/main" xmlns:arto="http://schemas.microsoft.com/office/word/2006/arto">
                   <w:pict w14:anchorId="4273A1CF">
                     <v:group id="Group 52933" style="width:2.765pt;height:0.398pt;mso-position-horizontal-relative:char;mso-position-vertical-relative:line" coordsize="351,50">
                       <v:shape id="Shape 2831" style="position:absolute;width:351;height:0;left:0;top:0;" coordsize="35115,0" path="m0,0l35115,0">
@@ -19096,7 +19043,7 @@
                     </wp:inline>
                   </w:drawing>
                 </mc:Choice>
-                <mc:Fallback xmlns:arto="http://schemas.microsoft.com/office/word/2006/arto" xmlns:a="http://schemas.openxmlformats.org/drawingml/2006/main" xmlns:wp14="http://schemas.microsoft.com/office/word/2010/wordml">
+                <mc:Fallback xmlns:wp14="http://schemas.microsoft.com/office/word/2010/wordml" xmlns:a="http://schemas.openxmlformats.org/drawingml/2006/main" xmlns:arto="http://schemas.microsoft.com/office/word/2006/arto">
                   <w:pict w14:anchorId="5B1E3A67">
                     <v:group id="Group 52934" style="width:2.765pt;height:0.398pt;mso-position-horizontal-relative:char;mso-position-vertical-relative:line" coordsize="351,50">
                       <v:shape id="Shape 2850" style="position:absolute;width:351;height:0;left:0;top:0;" coordsize="35115,0" path="m0,0l35115,0">
@@ -19857,7 +19804,7 @@
                     </wp:inline>
                   </w:drawing>
                 </mc:Choice>
-                <mc:Fallback xmlns:arto="http://schemas.microsoft.com/office/word/2006/arto" xmlns:a="http://schemas.openxmlformats.org/drawingml/2006/main" xmlns:wp14="http://schemas.microsoft.com/office/word/2010/wordml">
+                <mc:Fallback xmlns:wp14="http://schemas.microsoft.com/office/word/2010/wordml" xmlns:a="http://schemas.openxmlformats.org/drawingml/2006/main" xmlns:arto="http://schemas.microsoft.com/office/word/2006/arto">
                   <w:pict w14:anchorId="608683A8">
                     <v:group id="Group 53626" style="width:2.76501pt;height:0.398pt;mso-position-horizontal-relative:char;mso-position-vertical-relative:line" coordsize="351,50">
                       <v:shape id="Shape 2943" style="position:absolute;width:351;height:0;left:0;top:0;" coordsize="35116,0" path="m0,0l35116,0">
@@ -20046,7 +19993,7 @@
                     </wp:inline>
                   </w:drawing>
                 </mc:Choice>
-                <mc:Fallback xmlns:arto="http://schemas.microsoft.com/office/word/2006/arto" xmlns:a="http://schemas.openxmlformats.org/drawingml/2006/main" xmlns:wp14="http://schemas.microsoft.com/office/word/2010/wordml">
+                <mc:Fallback xmlns:wp14="http://schemas.microsoft.com/office/word/2010/wordml" xmlns:a="http://schemas.openxmlformats.org/drawingml/2006/main" xmlns:arto="http://schemas.microsoft.com/office/word/2006/arto">
                   <w:pict w14:anchorId="13728A8B">
                     <v:group id="Group 53627" style="width:2.765pt;height:0.398pt;mso-position-horizontal-relative:char;mso-position-vertical-relative:line" coordsize="351,50">
                       <v:shape id="Shape 2967" style="position:absolute;width:351;height:0;left:0;top:0;" coordsize="35115,0" path="m0,0l35115,0">
@@ -20589,7 +20536,7 @@
                     </wp:inline>
                   </w:drawing>
                 </mc:Choice>
-                <mc:Fallback xmlns:arto="http://schemas.microsoft.com/office/word/2006/arto" xmlns:a="http://schemas.openxmlformats.org/drawingml/2006/main" xmlns:wp14="http://schemas.microsoft.com/office/word/2010/wordml">
+                <mc:Fallback xmlns:wp14="http://schemas.microsoft.com/office/word/2010/wordml" xmlns:a="http://schemas.openxmlformats.org/drawingml/2006/main" xmlns:arto="http://schemas.microsoft.com/office/word/2006/arto">
                   <w:pict w14:anchorId="24652D37">
                     <v:group id="Group 64067" style="width:2.76501pt;height:0.398pt;mso-position-horizontal-relative:char;mso-position-vertical-relative:line" coordsize="351,50">
                       <v:shape id="Shape 3101" style="position:absolute;width:351;height:0;left:0;top:0;" coordsize="35116,0" path="m0,0l35116,0">
@@ -20873,7 +20820,7 @@
                     </wp:inline>
                   </w:drawing>
                 </mc:Choice>
-                <mc:Fallback xmlns:arto="http://schemas.microsoft.com/office/word/2006/arto" xmlns:a="http://schemas.openxmlformats.org/drawingml/2006/main" xmlns:wp14="http://schemas.microsoft.com/office/word/2010/wordml">
+                <mc:Fallback xmlns:wp14="http://schemas.microsoft.com/office/word/2010/wordml" xmlns:a="http://schemas.openxmlformats.org/drawingml/2006/main" xmlns:arto="http://schemas.microsoft.com/office/word/2006/arto">
                   <w:pict w14:anchorId="6F07744A">
                     <v:group id="Group 64068" style="width:2.765pt;height:0.398pt;mso-position-horizontal-relative:char;mso-position-vertical-relative:line" coordsize="351,50">
                       <v:shape id="Shape 3139" style="position:absolute;width:351;height:0;left:0;top:0;" coordsize="35115,0" path="m0,0l35115,0">
@@ -20969,7 +20916,7 @@
                     </wp:inline>
                   </w:drawing>
                 </mc:Choice>
-                <mc:Fallback xmlns:arto="http://schemas.microsoft.com/office/word/2006/arto" xmlns:a="http://schemas.openxmlformats.org/drawingml/2006/main" xmlns:wp14="http://schemas.microsoft.com/office/word/2010/wordml">
+                <mc:Fallback xmlns:wp14="http://schemas.microsoft.com/office/word/2010/wordml" xmlns:a="http://schemas.openxmlformats.org/drawingml/2006/main" xmlns:arto="http://schemas.microsoft.com/office/word/2006/arto">
                   <w:pict w14:anchorId="7FDF79C2">
                     <v:group id="Group 64069" style="width:2.76501pt;height:0.398pt;mso-position-horizontal-relative:char;mso-position-vertical-relative:line" coordsize="351,50">
                       <v:shape id="Shape 3141" style="position:absolute;width:351;height:0;left:0;top:0;" coordsize="35116,0" path="m0,0l35116,0">
@@ -25322,7 +25269,7 @@
               </wp:inline>
             </w:drawing>
           </mc:Choice>
-          <mc:Fallback xmlns:arto="http://schemas.microsoft.com/office/word/2006/arto" xmlns:a="http://schemas.openxmlformats.org/drawingml/2006/main" xmlns:wp14="http://schemas.microsoft.com/office/word/2010/wordml">
+          <mc:Fallback xmlns:wp14="http://schemas.microsoft.com/office/word/2010/wordml" xmlns:a="http://schemas.openxmlformats.org/drawingml/2006/main" xmlns:arto="http://schemas.microsoft.com/office/word/2006/arto">
             <w:pict w14:anchorId="497124FC">
               <v:group id="Group 63623" style="width:3.27299pt;height:0.398pt;mso-position-horizontal-relative:char;mso-position-vertical-relative:line" coordsize="415,50">
                 <v:shape id="Shape 4009" style="position:absolute;width:415;height:0;left:0;top:0;" coordsize="41567,0" path="m0,0l41567,0">
@@ -25824,7 +25771,7 @@
                     </wp:anchor>
                   </w:drawing>
                 </mc:Choice>
-                <mc:Fallback xmlns:arto="http://schemas.microsoft.com/office/word/2006/arto" xmlns:a="http://schemas.openxmlformats.org/drawingml/2006/main" xmlns:wp14="http://schemas.microsoft.com/office/word/2010/wordml">
+                <mc:Fallback xmlns:wp14="http://schemas.microsoft.com/office/word/2010/wordml" xmlns:a="http://schemas.openxmlformats.org/drawingml/2006/main" xmlns:arto="http://schemas.microsoft.com/office/word/2006/arto">
                   <w:pict w14:anchorId="61AEBAD3">
                     <v:group id="Group 60666" style="width:74.48pt;height:21.918pt;position:absolute;z-index:-2147483513;mso-position-horizontal-relative:text;mso-position-horizontal:absolute;margin-left:193.633pt;mso-position-vertical-relative:text;margin-top:-4.93536pt;" coordsize="9458,2783">
                       <v:shape id="Shape 4048" style="position:absolute;width:351;height:0;left:2604;top:0;" coordsize="35116,0" path="m0,0l35116,0">
@@ -28535,7 +28482,7 @@
                     </wp:inline>
                   </w:drawing>
                 </mc:Choice>
-                <mc:Fallback xmlns:arto="http://schemas.microsoft.com/office/word/2006/arto" xmlns:a="http://schemas.openxmlformats.org/drawingml/2006/main" xmlns:wp14="http://schemas.microsoft.com/office/word/2010/wordml">
+                <mc:Fallback xmlns:wp14="http://schemas.microsoft.com/office/word/2010/wordml" xmlns:a="http://schemas.openxmlformats.org/drawingml/2006/main" xmlns:arto="http://schemas.microsoft.com/office/word/2006/arto">
                   <w:pict w14:anchorId="7B2DA54F">
                     <v:group id="Group 54939" style="width:2.76501pt;height:0.398pt;mso-position-horizontal-relative:char;mso-position-vertical-relative:line" coordsize="351,50">
                       <v:shape id="Shape 4584" style="position:absolute;width:351;height:0;left:0;top:0;" coordsize="35116,0" path="m0,0l35116,0">
@@ -28709,7 +28656,7 @@
                     </wp:inline>
                   </w:drawing>
                 </mc:Choice>
-                <mc:Fallback xmlns:arto="http://schemas.microsoft.com/office/word/2006/arto" xmlns:a="http://schemas.openxmlformats.org/drawingml/2006/main" xmlns:wp14="http://schemas.microsoft.com/office/word/2010/wordml">
+                <mc:Fallback xmlns:wp14="http://schemas.microsoft.com/office/word/2010/wordml" xmlns:a="http://schemas.openxmlformats.org/drawingml/2006/main" xmlns:arto="http://schemas.microsoft.com/office/word/2006/arto">
                   <w:pict w14:anchorId="6728D1BC">
                     <v:group id="Group 54941" style="width:2.765pt;height:0.398pt;mso-position-horizontal-relative:char;mso-position-vertical-relative:line" coordsize="351,50">
                       <v:shape id="Shape 4605" style="position:absolute;width:351;height:0;left:0;top:0;" coordsize="35115,0" path="m0,0l35115,0">
@@ -28959,7 +28906,7 @@
                     </wp:inline>
                   </w:drawing>
                 </mc:Choice>
-                <mc:Fallback xmlns:arto="http://schemas.microsoft.com/office/word/2006/arto" xmlns:a="http://schemas.openxmlformats.org/drawingml/2006/main" xmlns:wp14="http://schemas.microsoft.com/office/word/2010/wordml">
+                <mc:Fallback xmlns:wp14="http://schemas.microsoft.com/office/word/2010/wordml" xmlns:a="http://schemas.openxmlformats.org/drawingml/2006/main" xmlns:arto="http://schemas.microsoft.com/office/word/2006/arto">
                   <w:pict w14:anchorId="68958ECB">
                     <v:group id="Group 54942" style="width:2.76501pt;height:0.398pt;mso-position-horizontal-relative:char;mso-position-vertical-relative:line" coordsize="351,50">
                       <v:shape id="Shape 4619" style="position:absolute;width:351;height:0;left:0;top:0;" coordsize="35116,0" path="m0,0l35116,0">
@@ -29014,18 +28961,8 @@
                 <w:szCs w:val="18"/>
                 <w:lang w:val="en-US"/>
               </w:rPr>
-              <w:t xml:space="preserve">( </w:t>
-            </w:r>
-            <w:proofErr w:type="spellStart"/>
-            <w:r>
-              <w:rPr>
-                <w:sz w:val="18"/>
-                <w:szCs w:val="18"/>
-                <w:lang w:val="en-US"/>
-              </w:rPr>
-              <w:t>i</w:t>
-            </w:r>
-            <w:proofErr w:type="spellEnd"/>
+              <w:t>( i</w:t>
+            </w:r>
             <w:proofErr w:type="gramEnd"/>
             <w:r>
               <w:rPr>
@@ -29170,7 +29107,7 @@
                     </wp:inline>
                   </w:drawing>
                 </mc:Choice>
-                <mc:Fallback xmlns:arto="http://schemas.microsoft.com/office/word/2006/arto" xmlns:a="http://schemas.openxmlformats.org/drawingml/2006/main" xmlns:wp14="http://schemas.microsoft.com/office/word/2010/wordml">
+                <mc:Fallback xmlns:wp14="http://schemas.microsoft.com/office/word/2010/wordml" xmlns:a="http://schemas.openxmlformats.org/drawingml/2006/main" xmlns:arto="http://schemas.microsoft.com/office/word/2006/arto">
                   <w:pict w14:anchorId="27645815">
                     <v:group id="Group 54943" style="width:2.765pt;height:0.398pt;mso-position-horizontal-relative:char;mso-position-vertical-relative:line" coordsize="351,50">
                       <v:shape id="Shape 4632" style="position:absolute;width:351;height:0;left:0;top:0;" coordsize="35115,0" path="m0,0l35115,0">
@@ -29567,7 +29504,7 @@
                     </wp:inline>
                   </w:drawing>
                 </mc:Choice>
-                <mc:Fallback xmlns:arto="http://schemas.microsoft.com/office/word/2006/arto" xmlns:a="http://schemas.openxmlformats.org/drawingml/2006/main" xmlns:wp14="http://schemas.microsoft.com/office/word/2010/wordml">
+                <mc:Fallback xmlns:wp14="http://schemas.microsoft.com/office/word/2010/wordml" xmlns:a="http://schemas.openxmlformats.org/drawingml/2006/main" xmlns:arto="http://schemas.microsoft.com/office/word/2006/arto">
                   <w:pict w14:anchorId="64D8128C">
                     <v:group id="Group 54944" style="width:2.76501pt;height:0.398pt;mso-position-horizontal-relative:char;mso-position-vertical-relative:line" coordsize="351,50">
                       <v:shape id="Shape 4686" style="position:absolute;width:351;height:0;left:0;top:0;" coordsize="35116,0" path="m0,0l35116,0">
@@ -29952,7 +29889,7 @@
                     </wp:anchor>
                   </w:drawing>
                 </mc:Choice>
-                <mc:Fallback xmlns:arto="http://schemas.microsoft.com/office/word/2006/arto" xmlns:a="http://schemas.openxmlformats.org/drawingml/2006/main" xmlns:wp14="http://schemas.microsoft.com/office/word/2010/wordml">
+                <mc:Fallback xmlns:wp14="http://schemas.microsoft.com/office/word/2010/wordml" xmlns:a="http://schemas.openxmlformats.org/drawingml/2006/main" xmlns:arto="http://schemas.microsoft.com/office/word/2006/arto">
                   <w:pict w14:anchorId="51D5B9F7">
                     <v:group id="Group 54945" style="width:21.395pt;height:21.918pt;position:absolute;z-index:-2147483304;mso-position-horizontal-relative:text;mso-position-horizontal:absolute;margin-left:358.606pt;mso-position-vertical-relative:text;margin-top:-4.87912pt;" coordsize="2717,2783">
                       <v:shape id="Shape 4732" style="position:absolute;width:351;height:0;left:2366;top:0;" coordsize="35116,0" path="m0,0l35116,0">
@@ -30354,7 +30291,7 @@
                     </wp:anchor>
                   </w:drawing>
                 </mc:Choice>
-                <mc:Fallback xmlns:arto="http://schemas.microsoft.com/office/word/2006/arto" xmlns:a="http://schemas.openxmlformats.org/drawingml/2006/main" xmlns:wp14="http://schemas.microsoft.com/office/word/2010/wordml">
+                <mc:Fallback xmlns:wp14="http://schemas.microsoft.com/office/word/2010/wordml" xmlns:a="http://schemas.openxmlformats.org/drawingml/2006/main" xmlns:arto="http://schemas.microsoft.com/office/word/2006/arto">
                   <w:pict w14:anchorId="612BAD12">
                     <v:group id="Group 54947" style="width:28.937pt;height:0.398pt;position:absolute;z-index:-2147483245;mso-position-horizontal-relative:text;mso-position-horizontal:absolute;margin-left:155.607pt;mso-position-vertical-relative:text;margin-top:6.02368pt;" coordsize="3675,50">
                       <v:shape id="Shape 4805" style="position:absolute;width:351;height:0;left:0;top:0;" coordsize="35115,0" path="m0,0l35115,0">
@@ -30464,7 +30401,7 @@
                     </wp:inline>
                   </w:drawing>
                 </mc:Choice>
-                <mc:Fallback xmlns:arto="http://schemas.microsoft.com/office/word/2006/arto" xmlns:a="http://schemas.openxmlformats.org/drawingml/2006/main" xmlns:wp14="http://schemas.microsoft.com/office/word/2010/wordml">
+                <mc:Fallback xmlns:wp14="http://schemas.microsoft.com/office/word/2010/wordml" xmlns:a="http://schemas.openxmlformats.org/drawingml/2006/main" xmlns:arto="http://schemas.microsoft.com/office/word/2006/arto">
                   <w:pict w14:anchorId="5CD0CE05">
                     <v:group id="Group 54946" style="width:2.765pt;height:0.398pt;mso-position-horizontal-relative:char;mso-position-vertical-relative:line" coordsize="351,50">
                       <v:shape id="Shape 4801" style="position:absolute;width:351;height:0;left:0;top:0;" coordsize="35115,0" path="m0,0l35115,0">
@@ -30606,7 +30543,7 @@
                     </wp:inline>
                   </w:drawing>
                 </mc:Choice>
-                <mc:Fallback xmlns:arto="http://schemas.microsoft.com/office/word/2006/arto" xmlns:a="http://schemas.openxmlformats.org/drawingml/2006/main" xmlns:wp14="http://schemas.microsoft.com/office/word/2010/wordml">
+                <mc:Fallback xmlns:wp14="http://schemas.microsoft.com/office/word/2010/wordml" xmlns:a="http://schemas.openxmlformats.org/drawingml/2006/main" xmlns:arto="http://schemas.microsoft.com/office/word/2006/arto">
                   <w:pict w14:anchorId="077463BA">
                     <v:group id="Group 54948" style="width:2.76501pt;height:0.398pt;mso-position-horizontal-relative:char;mso-position-vertical-relative:line" coordsize="351,50">
                       <v:shape id="Shape 4811" style="position:absolute;width:351;height:0;left:0;top:0;" coordsize="35116,0" path="m0,0l35116,0">
@@ -30720,7 +30657,7 @@
                     </wp:inline>
                   </w:drawing>
                 </mc:Choice>
-                <mc:Fallback xmlns:arto="http://schemas.microsoft.com/office/word/2006/arto" xmlns:a="http://schemas.openxmlformats.org/drawingml/2006/main" xmlns:wp14="http://schemas.microsoft.com/office/word/2010/wordml">
+                <mc:Fallback xmlns:wp14="http://schemas.microsoft.com/office/word/2010/wordml" xmlns:a="http://schemas.openxmlformats.org/drawingml/2006/main" xmlns:arto="http://schemas.microsoft.com/office/word/2006/arto">
                   <w:pict w14:anchorId="298C36B2">
                     <v:group id="Group 54949" style="width:2.76501pt;height:0.398pt;mso-position-horizontal-relative:char;mso-position-vertical-relative:line" coordsize="351,50">
                       <v:shape id="Shape 4815" style="position:absolute;width:351;height:0;left:0;top:0;" coordsize="35116,0" path="m0,0l35116,0">
@@ -33546,7 +33483,6 @@
                 <w:color w:val="009900"/>
                 <w:sz w:val="18"/>
                 <w:szCs w:val="18"/>
-                <w:lang w:val="en-US"/>
               </w:rPr>
             </w:pPr>
             <w:r>
@@ -33555,7 +33491,6 @@
                 <w:color w:val="009900"/>
                 <w:sz w:val="18"/>
                 <w:szCs w:val="18"/>
-                <w:lang w:val="en-US"/>
               </w:rPr>
               <w:t>*</w:t>
             </w:r>
@@ -33564,7 +33499,6 @@
                 <w:color w:val="009900"/>
                 <w:sz w:val="18"/>
                 <w:szCs w:val="18"/>
-                <w:lang w:val="en-US"/>
               </w:rPr>
               <w:t>/</w:t>
             </w:r>
@@ -33577,7 +33511,6 @@
               <w:rPr>
                 <w:sz w:val="18"/>
                 <w:szCs w:val="18"/>
-                <w:lang w:val="en-US"/>
               </w:rPr>
             </w:pPr>
             <w:proofErr w:type="spellStart"/>
@@ -33585,7 +33518,6 @@
               <w:rPr>
                 <w:sz w:val="18"/>
                 <w:szCs w:val="18"/>
-                <w:lang w:val="en-US"/>
               </w:rPr>
               <w:t>cerr</w:t>
             </w:r>
@@ -33594,7 +33526,6 @@
               <w:rPr>
                 <w:sz w:val="18"/>
                 <w:szCs w:val="18"/>
-                <w:lang w:val="en-US"/>
               </w:rPr>
               <w:t xml:space="preserve"> </w:t>
             </w:r>
@@ -33604,50 +33535,69 @@
                 <w:iCs/>
                 <w:sz w:val="18"/>
                 <w:szCs w:val="18"/>
-                <w:lang w:val="en-US"/>
-              </w:rPr>
-              <w:t>&lt;</w:t>
-            </w:r>
+              </w:rPr>
+              <w:t xml:space="preserve">&lt;&lt; </w:t>
+            </w:r>
+            <w:r>
+              <w:rPr>
+                <w:color w:val="9400D1"/>
+                <w:sz w:val="18"/>
+                <w:szCs w:val="18"/>
+              </w:rPr>
+              <w:t>”</w:t>
+            </w:r>
+            <w:proofErr w:type="spellStart"/>
             <w:proofErr w:type="gramStart"/>
+            <w:r>
+              <w:rPr>
+                <w:color w:val="9400D1"/>
+                <w:sz w:val="18"/>
+                <w:szCs w:val="18"/>
+              </w:rPr>
+              <w:t>XMLException</w:t>
+            </w:r>
+            <w:proofErr w:type="spellEnd"/>
+            <w:r>
+              <w:rPr>
+                <w:color w:val="9400D1"/>
+                <w:sz w:val="18"/>
+                <w:szCs w:val="18"/>
+              </w:rPr>
+              <w:t xml:space="preserve"> :</w:t>
+            </w:r>
+            <w:proofErr w:type="gramEnd"/>
+            <w:r>
+              <w:rPr>
+                <w:color w:val="9400D1"/>
+                <w:sz w:val="18"/>
+                <w:szCs w:val="18"/>
+              </w:rPr>
+              <w:t xml:space="preserve"> ” </w:t>
+            </w:r>
             <w:r>
               <w:rPr>
                 <w:i/>
                 <w:iCs/>
                 <w:sz w:val="18"/>
                 <w:szCs w:val="18"/>
-                <w:lang w:val="en-US"/>
-              </w:rPr>
-              <w:t xml:space="preserve">&lt; </w:t>
-            </w:r>
-            <w:r>
-              <w:rPr>
-                <w:color w:val="9400D1"/>
-                <w:sz w:val="18"/>
-                <w:szCs w:val="18"/>
-                <w:lang w:val="en-US"/>
-              </w:rPr>
-              <w:t>”</w:t>
-            </w:r>
-            <w:proofErr w:type="spellStart"/>
-            <w:r>
-              <w:rPr>
-                <w:color w:val="9400D1"/>
-                <w:sz w:val="18"/>
-                <w:szCs w:val="18"/>
-                <w:lang w:val="en-US"/>
-              </w:rPr>
-              <w:t>XMLException</w:t>
-            </w:r>
-            <w:proofErr w:type="spellEnd"/>
-            <w:proofErr w:type="gramEnd"/>
-            <w:r>
-              <w:rPr>
-                <w:color w:val="9400D1"/>
-                <w:sz w:val="18"/>
-                <w:szCs w:val="18"/>
-                <w:lang w:val="en-US"/>
-              </w:rPr>
-              <w:t xml:space="preserve"> : ” </w:t>
+              </w:rPr>
+              <w:t xml:space="preserve">&lt;&lt; </w:t>
+            </w:r>
+            <w:proofErr w:type="spellStart"/>
+            <w:r>
+              <w:rPr>
+                <w:sz w:val="18"/>
+                <w:szCs w:val="18"/>
+              </w:rPr>
+              <w:t>message</w:t>
+            </w:r>
+            <w:proofErr w:type="spellEnd"/>
+            <w:r>
+              <w:rPr>
+                <w:sz w:val="18"/>
+                <w:szCs w:val="18"/>
+              </w:rPr>
+              <w:t xml:space="preserve"> </w:t>
             </w:r>
             <w:r>
               <w:rPr>
@@ -33655,34 +33605,14 @@
                 <w:iCs/>
                 <w:sz w:val="18"/>
                 <w:szCs w:val="18"/>
-                <w:lang w:val="en-US"/>
               </w:rPr>
               <w:t xml:space="preserve">&lt;&lt; </w:t>
             </w:r>
-            <w:r>
-              <w:rPr>
-                <w:sz w:val="18"/>
-                <w:szCs w:val="18"/>
-                <w:lang w:val="en-US"/>
-              </w:rPr>
-              <w:t xml:space="preserve">message </w:t>
-            </w:r>
-            <w:r>
-              <w:rPr>
-                <w:i/>
-                <w:iCs/>
-                <w:sz w:val="18"/>
-                <w:szCs w:val="18"/>
-                <w:lang w:val="en-US"/>
-              </w:rPr>
-              <w:t xml:space="preserve">&lt;&lt; </w:t>
-            </w:r>
-            <w:proofErr w:type="spellStart"/>
-            <w:r>
-              <w:rPr>
-                <w:sz w:val="18"/>
-                <w:szCs w:val="18"/>
-                <w:lang w:val="en-US"/>
+            <w:proofErr w:type="spellStart"/>
+            <w:r>
+              <w:rPr>
+                <w:sz w:val="18"/>
+                <w:szCs w:val="18"/>
               </w:rPr>
               <w:t>endl</w:t>
             </w:r>
@@ -33691,7 +33621,6 @@
               <w:rPr>
                 <w:sz w:val="18"/>
                 <w:szCs w:val="18"/>
-                <w:lang w:val="en-US"/>
               </w:rPr>
               <w:t xml:space="preserve"> ;</w:t>
             </w:r>
@@ -33704,14 +33633,12 @@
               <w:rPr>
                 <w:sz w:val="18"/>
                 <w:szCs w:val="18"/>
-                <w:lang w:val="en-US"/>
               </w:rPr>
             </w:pPr>
             <w:r>
               <w:rPr>
                 <w:sz w:val="18"/>
                 <w:szCs w:val="18"/>
-                <w:lang w:val="en-US"/>
               </w:rPr>
               <w:t>}</w:t>
             </w:r>
@@ -33730,7 +33657,6 @@
                 <w:color w:val="0000FF"/>
                 <w:sz w:val="18"/>
                 <w:szCs w:val="18"/>
-                <w:lang w:val="en-US"/>
               </w:rPr>
               <w:t xml:space="preserve">catch </w:t>
             </w:r>
@@ -33739,7 +33665,6 @@
               <w:rPr>
                 <w:sz w:val="18"/>
                 <w:szCs w:val="18"/>
-                <w:lang w:val="en-US"/>
               </w:rPr>
               <w:t>( . . .</w:t>
             </w:r>
@@ -33748,7 +33673,6 @@
               <w:rPr>
                 <w:sz w:val="18"/>
                 <w:szCs w:val="18"/>
-                <w:lang w:val="en-US"/>
               </w:rPr>
               <w:t xml:space="preserve"> ) </w:t>
             </w:r>
@@ -35466,7 +35390,7 @@
                     </wp:anchor>
                   </w:drawing>
                 </mc:Choice>
-                <mc:Fallback xmlns:arto="http://schemas.microsoft.com/office/word/2006/arto" xmlns:a="http://schemas.openxmlformats.org/drawingml/2006/main" xmlns:wp14="http://schemas.microsoft.com/office/word/2010/wordml">
+                <mc:Fallback xmlns:wp14="http://schemas.microsoft.com/office/word/2010/wordml" xmlns:a="http://schemas.openxmlformats.org/drawingml/2006/main" xmlns:arto="http://schemas.microsoft.com/office/word/2006/arto">
                   <w:pict w14:anchorId="55CFC1B9">
                     <v:group id="Group 68506" style="width:28.938pt;height:0.398pt;position:absolute;z-index:-2147483558;mso-position-horizontal-relative:text;mso-position-horizontal:absolute;margin-left:133.489pt;mso-position-vertical-relative:text;margin-top:16.9817pt;" coordsize="3675,50">
                       <v:shape id="Shape 5643" style="position:absolute;width:351;height:0;left:0;top:0;" coordsize="35115,0" path="m0,0l35115,0">
@@ -35582,7 +35506,7 @@
                     </wp:inline>
                   </w:drawing>
                 </mc:Choice>
-                <mc:Fallback xmlns:arto="http://schemas.microsoft.com/office/word/2006/arto" xmlns:a="http://schemas.openxmlformats.org/drawingml/2006/main" xmlns:wp14="http://schemas.microsoft.com/office/word/2010/wordml">
+                <mc:Fallback xmlns:wp14="http://schemas.microsoft.com/office/word/2010/wordml" xmlns:a="http://schemas.openxmlformats.org/drawingml/2006/main" xmlns:arto="http://schemas.microsoft.com/office/word/2006/arto">
                   <w:pict w14:anchorId="7C3A585C">
                     <v:group id="Group 68505" style="width:2.765pt;height:0.398pt;mso-position-horizontal-relative:char;mso-position-vertical-relative:line" coordsize="351,50">
                       <v:shape id="Shape 5639" style="position:absolute;width:351;height:0;left:0;top:0;" coordsize="35115,0" path="m0,0l35115,0">
@@ -35720,7 +35644,7 @@
                     </wp:inline>
                   </w:drawing>
                 </mc:Choice>
-                <mc:Fallback xmlns:arto="http://schemas.microsoft.com/office/word/2006/arto" xmlns:a="http://schemas.openxmlformats.org/drawingml/2006/main" xmlns:wp14="http://schemas.microsoft.com/office/word/2010/wordml">
+                <mc:Fallback xmlns:wp14="http://schemas.microsoft.com/office/word/2010/wordml" xmlns:a="http://schemas.openxmlformats.org/drawingml/2006/main" xmlns:arto="http://schemas.microsoft.com/office/word/2006/arto">
                   <w:pict w14:anchorId="18BB1C7E">
                     <v:group id="Group 68507" style="width:2.76501pt;height:0.398pt;mso-position-horizontal-relative:char;mso-position-vertical-relative:line" coordsize="351,50">
                       <v:shape id="Shape 5649" style="position:absolute;width:351;height:0;left:0;top:0;" coordsize="35116,0" path="m0,0l35116,0">
@@ -35831,7 +35755,7 @@
                     </wp:inline>
                   </w:drawing>
                 </mc:Choice>
-                <mc:Fallback xmlns:arto="http://schemas.microsoft.com/office/word/2006/arto" xmlns:a="http://schemas.openxmlformats.org/drawingml/2006/main" xmlns:wp14="http://schemas.microsoft.com/office/word/2010/wordml">
+                <mc:Fallback xmlns:wp14="http://schemas.microsoft.com/office/word/2010/wordml" xmlns:a="http://schemas.openxmlformats.org/drawingml/2006/main" xmlns:arto="http://schemas.microsoft.com/office/word/2006/arto">
                   <w:pict w14:anchorId="1EE5CAFC">
                     <v:group id="Group 68508" style="width:2.76501pt;height:0.398pt;mso-position-horizontal-relative:char;mso-position-vertical-relative:line" coordsize="351,50">
                       <v:shape id="Shape 5653" style="position:absolute;width:351;height:0;left:0;top:0;" coordsize="35116,0" path="m0,0l35116,0">
@@ -36151,7 +36075,7 @@
                     </wp:anchor>
                   </w:drawing>
                 </mc:Choice>
-                <mc:Fallback xmlns:arto="http://schemas.microsoft.com/office/word/2006/arto" xmlns:a="http://schemas.openxmlformats.org/drawingml/2006/main" xmlns:wp14="http://schemas.microsoft.com/office/word/2010/wordml">
+                <mc:Fallback xmlns:wp14="http://schemas.microsoft.com/office/word/2010/wordml" xmlns:a="http://schemas.openxmlformats.org/drawingml/2006/main" xmlns:arto="http://schemas.microsoft.com/office/word/2006/arto">
                   <w:pict w14:anchorId="3051C0A5">
                     <v:group id="Group 68509" style="width:2.76501pt;height:21.918pt;position:absolute;z-index:-2147483484;mso-position-horizontal-relative:text;mso-position-horizontal:absolute;margin-left:198.257pt;mso-position-vertical-relative:text;margin-top:5.96706pt;" coordsize="351,2783">
                       <v:shape id="Shape 5704" style="position:absolute;width:351;height:0;left:0;top:0;" coordsize="35116,0" path="m0,0l35116,0">
@@ -38727,7 +38651,6 @@
                 <w:iCs/>
                 <w:sz w:val="18"/>
                 <w:szCs w:val="18"/>
-                <w:lang w:val="en-US"/>
               </w:rPr>
             </w:pPr>
             <w:proofErr w:type="spellStart"/>
@@ -38735,17 +38658,14 @@
               <w:rPr>
                 <w:sz w:val="18"/>
                 <w:szCs w:val="18"/>
-                <w:lang w:val="en-US"/>
               </w:rPr>
               <w:t>ConnectToInternalMethod</w:t>
             </w:r>
             <w:proofErr w:type="spellEnd"/>
-            <w:proofErr w:type="gramStart"/>
-            <w:r>
-              <w:rPr>
-                <w:sz w:val="18"/>
-                <w:szCs w:val="18"/>
-                <w:lang w:val="en-US"/>
+            <w:r>
+              <w:rPr>
+                <w:sz w:val="18"/>
+                <w:szCs w:val="18"/>
               </w:rPr>
               <w:t>=</w:t>
             </w:r>
@@ -38754,7 +38674,6 @@
                 <w:color w:val="9400D1"/>
                 <w:sz w:val="18"/>
                 <w:szCs w:val="18"/>
-                <w:lang w:val="en-US"/>
               </w:rPr>
               <w:t>”</w:t>
             </w:r>
@@ -38764,18 +38683,15 @@
                 <w:color w:val="9400D1"/>
                 <w:sz w:val="18"/>
                 <w:szCs w:val="18"/>
-                <w:lang w:val="en-US"/>
               </w:rPr>
               <w:t>printHelp</w:t>
             </w:r>
             <w:proofErr w:type="spellEnd"/>
-            <w:proofErr w:type="gramEnd"/>
             <w:r>
               <w:rPr>
                 <w:color w:val="9400D1"/>
                 <w:sz w:val="18"/>
                 <w:szCs w:val="18"/>
-                <w:lang w:val="en-US"/>
               </w:rPr>
               <w:t xml:space="preserve">” </w:t>
             </w:r>
@@ -38783,7 +38699,6 @@
               <w:rPr>
                 <w:sz w:val="18"/>
                 <w:szCs w:val="18"/>
-                <w:lang w:val="en-US"/>
               </w:rPr>
               <w:t>Description=</w:t>
             </w:r>
@@ -38792,95 +38707,13 @@
                 <w:color w:val="9400D1"/>
                 <w:sz w:val="18"/>
                 <w:szCs w:val="18"/>
-                <w:lang w:val="en-US"/>
-              </w:rPr>
-              <w:t>”</w:t>
-            </w:r>
-            <w:proofErr w:type="spellStart"/>
-            <w:r>
-              <w:rPr>
-                <w:color w:val="9400D1"/>
-                <w:sz w:val="18"/>
-                <w:szCs w:val="18"/>
-                <w:lang w:val="en-US"/>
-              </w:rPr>
-              <w:t>Diese</w:t>
-            </w:r>
-            <w:proofErr w:type="spellEnd"/>
-            <w:r>
-              <w:rPr>
-                <w:color w:val="9400D1"/>
-                <w:sz w:val="18"/>
-                <w:szCs w:val="18"/>
-                <w:lang w:val="en-US"/>
-              </w:rPr>
-              <w:t xml:space="preserve"> </w:t>
-            </w:r>
-            <w:proofErr w:type="spellStart"/>
-            <w:r>
-              <w:rPr>
-                <w:color w:val="9400D1"/>
-                <w:sz w:val="18"/>
-                <w:szCs w:val="18"/>
-                <w:lang w:val="en-US"/>
-              </w:rPr>
-              <w:t>Hilfe</w:t>
-            </w:r>
-            <w:proofErr w:type="spellEnd"/>
-            <w:r>
-              <w:rPr>
-                <w:color w:val="9400D1"/>
-                <w:sz w:val="18"/>
-                <w:szCs w:val="18"/>
-                <w:lang w:val="en-US"/>
-              </w:rPr>
-              <w:t xml:space="preserve"> </w:t>
-            </w:r>
-            <w:proofErr w:type="spellStart"/>
-            <w:r>
-              <w:rPr>
-                <w:color w:val="9400D1"/>
-                <w:sz w:val="18"/>
-                <w:szCs w:val="18"/>
-                <w:lang w:val="en-US"/>
-              </w:rPr>
-              <w:t>ausgeben</w:t>
-            </w:r>
-            <w:proofErr w:type="spellEnd"/>
-            <w:r>
-              <w:rPr>
-                <w:color w:val="9400D1"/>
-                <w:sz w:val="18"/>
-                <w:szCs w:val="18"/>
-                <w:lang w:val="en-US"/>
-              </w:rPr>
-              <w:t xml:space="preserve"> und </w:t>
-            </w:r>
-            <w:proofErr w:type="spellStart"/>
-            <w:r>
-              <w:rPr>
-                <w:color w:val="9400D1"/>
-                <w:sz w:val="18"/>
-                <w:szCs w:val="18"/>
-                <w:lang w:val="en-US"/>
-              </w:rPr>
-              <w:t>beenden</w:t>
-            </w:r>
-            <w:proofErr w:type="spellEnd"/>
-            <w:r>
-              <w:rPr>
-                <w:color w:val="9400D1"/>
-                <w:sz w:val="18"/>
-                <w:szCs w:val="18"/>
-                <w:lang w:val="en-US"/>
-              </w:rPr>
-              <w:t xml:space="preserve">” </w:t>
-            </w:r>
-            <w:r>
-              <w:rPr>
-                <w:sz w:val="18"/>
-                <w:szCs w:val="18"/>
-                <w:lang w:val="en-US"/>
+              </w:rPr>
+              <w:t xml:space="preserve">”Diese Hilfe ausgeben und beenden” </w:t>
+            </w:r>
+            <w:r>
+              <w:rPr>
+                <w:sz w:val="18"/>
+                <w:szCs w:val="18"/>
               </w:rPr>
               <w:t>/</w:t>
             </w:r>
@@ -38890,7 +38723,6 @@
                 <w:iCs/>
                 <w:sz w:val="18"/>
                 <w:szCs w:val="18"/>
-                <w:lang w:val="en-US"/>
               </w:rPr>
               <w:t>&gt;</w:t>
             </w:r>
@@ -41836,6 +41668,7 @@
                 <w:color w:val="9400D1"/>
                 <w:sz w:val="18"/>
                 <w:szCs w:val="18"/>
+                <w:lang w:val="en-US"/>
               </w:rPr>
             </w:pPr>
             <w:r>
@@ -41844,6 +41677,7 @@
                 <w:iCs/>
                 <w:sz w:val="18"/>
                 <w:szCs w:val="18"/>
+                <w:lang w:val="en-US"/>
               </w:rPr>
               <w:t>&lt;</w:t>
             </w:r>
@@ -41851,22 +41685,35 @@
               <w:rPr>
                 <w:sz w:val="18"/>
                 <w:szCs w:val="18"/>
-              </w:rPr>
-              <w:t xml:space="preserve">Option </w:t>
-            </w:r>
-            <w:proofErr w:type="spellStart"/>
-            <w:r>
-              <w:rPr>
-                <w:sz w:val="18"/>
-                <w:szCs w:val="18"/>
-              </w:rPr>
-              <w:t>Ref</w:t>
-            </w:r>
-            <w:proofErr w:type="spellEnd"/>
-            <w:r>
-              <w:rPr>
-                <w:sz w:val="18"/>
-                <w:szCs w:val="18"/>
+                <w:lang w:val="en-US"/>
+              </w:rPr>
+              <w:t>Option Ref=</w:t>
+            </w:r>
+            <w:r>
+              <w:rPr>
+                <w:color w:val="9400D1"/>
+                <w:sz w:val="18"/>
+                <w:szCs w:val="18"/>
+                <w:lang w:val="en-US"/>
+              </w:rPr>
+              <w:t xml:space="preserve">”3” </w:t>
+            </w:r>
+            <w:proofErr w:type="spellStart"/>
+            <w:r>
+              <w:rPr>
+                <w:sz w:val="18"/>
+                <w:szCs w:val="18"/>
+                <w:lang w:val="en-US"/>
+              </w:rPr>
+              <w:t>LongOpt</w:t>
+            </w:r>
+            <w:proofErr w:type="spellEnd"/>
+            <w:proofErr w:type="gramStart"/>
+            <w:r>
+              <w:rPr>
+                <w:sz w:val="18"/>
+                <w:szCs w:val="18"/>
+                <w:lang w:val="en-US"/>
               </w:rPr>
               <w:t>=</w:t>
             </w:r>
@@ -41875,101 +41722,56 @@
                 <w:color w:val="9400D1"/>
                 <w:sz w:val="18"/>
                 <w:szCs w:val="18"/>
-              </w:rPr>
-              <w:t xml:space="preserve">”3” </w:t>
-            </w:r>
-            <w:proofErr w:type="spellStart"/>
-            <w:r>
-              <w:rPr>
-                <w:sz w:val="18"/>
-                <w:szCs w:val="18"/>
-              </w:rPr>
-              <w:t>LongOpt</w:t>
-            </w:r>
-            <w:proofErr w:type="spellEnd"/>
-            <w:r>
-              <w:rPr>
-                <w:sz w:val="18"/>
-                <w:szCs w:val="18"/>
-              </w:rPr>
-              <w:t>=</w:t>
-            </w:r>
-            <w:r>
-              <w:rPr>
-                <w:color w:val="9400D1"/>
-                <w:sz w:val="18"/>
-                <w:szCs w:val="18"/>
+                <w:lang w:val="en-US"/>
               </w:rPr>
               <w:t>”parse</w:t>
             </w:r>
+            <w:proofErr w:type="gramEnd"/>
             <w:r>
               <w:rPr>
                 <w:rFonts w:ascii="Calibri" w:eastAsia="Calibri" w:hAnsi="Calibri" w:cs="Calibri"/>
                 <w:color w:val="9400D1"/>
                 <w:sz w:val="18"/>
                 <w:szCs w:val="18"/>
+                <w:lang w:val="en-US"/>
               </w:rPr>
               <w:t>=</w:t>
             </w:r>
-            <w:proofErr w:type="spellStart"/>
             <w:r>
               <w:rPr>
                 <w:color w:val="9400D1"/>
                 <w:sz w:val="18"/>
                 <w:szCs w:val="18"/>
-              </w:rPr>
-              <w:t>only</w:t>
-            </w:r>
-            <w:proofErr w:type="spellEnd"/>
+                <w:lang w:val="en-US"/>
+              </w:rPr>
+              <w:t xml:space="preserve">only” </w:t>
+            </w:r>
+            <w:proofErr w:type="spellStart"/>
+            <w:r>
+              <w:rPr>
+                <w:sz w:val="18"/>
+                <w:szCs w:val="18"/>
+                <w:lang w:val="en-US"/>
+              </w:rPr>
+              <w:t>HasArguments</w:t>
+            </w:r>
+            <w:proofErr w:type="spellEnd"/>
+            <w:r>
+              <w:rPr>
+                <w:sz w:val="18"/>
+                <w:szCs w:val="18"/>
+                <w:lang w:val="en-US"/>
+              </w:rPr>
+              <w:t>=</w:t>
+            </w:r>
             <w:r>
               <w:rPr>
                 <w:color w:val="9400D1"/>
                 <w:sz w:val="18"/>
                 <w:szCs w:val="18"/>
-              </w:rPr>
-              <w:t xml:space="preserve">” </w:t>
-            </w:r>
-            <w:proofErr w:type="spellStart"/>
-            <w:r>
-              <w:rPr>
-                <w:sz w:val="18"/>
-                <w:szCs w:val="18"/>
-              </w:rPr>
-              <w:t>HasArguments</w:t>
-            </w:r>
-            <w:proofErr w:type="spellEnd"/>
-            <w:r>
-              <w:rPr>
-                <w:sz w:val="18"/>
-                <w:szCs w:val="18"/>
-              </w:rPr>
-              <w:t>=</w:t>
-            </w:r>
-            <w:r>
-              <w:rPr>
-                <w:color w:val="9400D1"/>
-                <w:sz w:val="18"/>
-                <w:szCs w:val="18"/>
-              </w:rPr>
-              <w:t>”</w:t>
-            </w:r>
-            <w:proofErr w:type="spellStart"/>
-            <w:r>
-              <w:rPr>
-                <w:color w:val="9400D1"/>
-                <w:sz w:val="18"/>
-                <w:szCs w:val="18"/>
-              </w:rPr>
-              <w:t>Required</w:t>
-            </w:r>
-            <w:proofErr w:type="spellEnd"/>
-            <w:r>
-              <w:rPr>
-                <w:color w:val="9400D1"/>
-                <w:sz w:val="18"/>
-                <w:szCs w:val="18"/>
-              </w:rPr>
-              <w:t>”</w:t>
+                <w:lang w:val="en-US"/>
+              </w:rPr>
+              <w:t>”Required”</w:t>
             </w:r>
           </w:p>
           <w:p>
@@ -43526,15 +43328,6 @@
 </file>
 
 <file path=customXml/item1.xml><?xml version="1.0" encoding="utf-8"?>
-<?mso-contentType ?>
-<FormTemplates xmlns="http://schemas.microsoft.com/sharepoint/v3/contenttype/forms">
-  <Display>DocumentLibraryForm</Display>
-  <Edit>DocumentLibraryForm</Edit>
-  <New>DocumentLibraryForm</New>
-</FormTemplates>
-</file>
-
-<file path=customXml/item2.xml><?xml version="1.0" encoding="utf-8"?>
 <ct:contentTypeSchema xmlns:ct="http://schemas.microsoft.com/office/2006/metadata/contentType" xmlns:ma="http://schemas.microsoft.com/office/2006/metadata/properties/metaAttributes" ct:_="" ma:_="" ma:contentTypeName="Document" ma:contentTypeID="0x0101004B991A44C2CAC04DA17EB2E5DBFD533A" ma:contentTypeVersion="2" ma:contentTypeDescription="Create a new document." ma:contentTypeScope="" ma:versionID="a1114e375cbeae898d4f34c0f7389108">
   <xsd:schema xmlns:xsd="http://www.w3.org/2001/XMLSchema" xmlns:xs="http://www.w3.org/2001/XMLSchema" xmlns:p="http://schemas.microsoft.com/office/2006/metadata/properties" xmlns:ns2="7362c74c-31d4-4caa-89df-c1a218fc918b" targetNamespace="http://schemas.microsoft.com/office/2006/metadata/properties" ma:root="true" ma:fieldsID="ff8e17d095309789a0386bf727813c4a" ns2:_="">
     <xsd:import namespace="7362c74c-31d4-4caa-89df-c1a218fc918b"/>
@@ -43666,6 +43459,15 @@
 </ct:contentTypeSchema>
 </file>
 
+<file path=customXml/item2.xml><?xml version="1.0" encoding="utf-8"?>
+<?mso-contentType ?>
+<FormTemplates xmlns="http://schemas.microsoft.com/sharepoint/v3/contenttype/forms">
+  <Display>DocumentLibraryForm</Display>
+  <Edit>DocumentLibraryForm</Edit>
+  <New>DocumentLibraryForm</New>
+</FormTemplates>
+</file>
+
 <file path=customXml/item3.xml><?xml version="1.0" encoding="utf-8"?>
 <p:properties xmlns:p="http://schemas.microsoft.com/office/2006/metadata/properties" xmlns:xsi="http://www.w3.org/2001/XMLSchema-instance" xmlns:pc="http://schemas.microsoft.com/office/infopath/2007/PartnerControls">
   <documentManagement/>
@@ -43673,14 +43475,6 @@
 </file>
 
 <file path=customXml/itemProps1.xml><?xml version="1.0" encoding="utf-8"?>
-<ds:datastoreItem xmlns:ds="http://schemas.openxmlformats.org/officeDocument/2006/customXml" ds:itemID="{82FCA1C8-499B-4D00-B025-57179BE11736}">
-  <ds:schemaRefs>
-    <ds:schemaRef ds:uri="http://schemas.microsoft.com/sharepoint/v3/contenttype/forms"/>
-  </ds:schemaRefs>
-</ds:datastoreItem>
-</file>
-
-<file path=customXml/itemProps2.xml><?xml version="1.0" encoding="utf-8"?>
 <ds:datastoreItem xmlns:ds="http://schemas.openxmlformats.org/officeDocument/2006/customXml" ds:itemID="{32B483D1-00BF-46D0-B417-4BA0F6487118}">
   <ds:schemaRefs>
     <ds:schemaRef ds:uri="http://schemas.microsoft.com/office/2006/metadata/contentType"/>
@@ -43698,6 +43492,14 @@
 </ds:datastoreItem>
 </file>
 
+<file path=customXml/itemProps2.xml><?xml version="1.0" encoding="utf-8"?>
+<ds:datastoreItem xmlns:ds="http://schemas.openxmlformats.org/officeDocument/2006/customXml" ds:itemID="{82FCA1C8-499B-4D00-B025-57179BE11736}">
+  <ds:schemaRefs>
+    <ds:schemaRef ds:uri="http://schemas.microsoft.com/sharepoint/v3/contenttype/forms"/>
+  </ds:schemaRefs>
+</ds:datastoreItem>
+</file>
+
 <file path=customXml/itemProps3.xml><?xml version="1.0" encoding="utf-8"?>
 <ds:datastoreItem xmlns:ds="http://schemas.openxmlformats.org/officeDocument/2006/customXml" ds:itemID="{C76CD24D-1C50-4DA9-8F63-C90DBAC9C15F}">
   <ds:schemaRefs>

</xml_diff>